<commit_message>
Bab 3 + 4, ttd pak sis, SS telegram Bad news, hostingku di suspend :(
</commit_message>
<xml_diff>
--- a/KP_5112100010_5112100157.docx
+++ b/KP_5112100010_5112100157.docx
@@ -2679,6 +2679,77 @@
                 <w:lang w:val="id-ID"/>
               </w:rPr>
             </w:pPr>
+            <w:bookmarkStart w:id="2" w:name="_GoBack"/>
+            <w:r>
+              <w:rPr>
+                <w:noProof/>
+                <w:color w:val="000000" w:themeColor="text1"/>
+                <w:lang w:val="id-ID"/>
+              </w:rPr>
+              <w:drawing>
+                <wp:anchor distT="0" distB="0" distL="114300" distR="114300" simplePos="0" relativeHeight="251665920" behindDoc="0" locked="0" layoutInCell="1" allowOverlap="1" wp14:anchorId="004641DC" wp14:editId="2259446E">
+                  <wp:simplePos x="0" y="0"/>
+                  <wp:positionH relativeFrom="column">
+                    <wp:posOffset>-38862</wp:posOffset>
+                  </wp:positionH>
+                  <wp:positionV relativeFrom="paragraph">
+                    <wp:posOffset>176500</wp:posOffset>
+                  </wp:positionV>
+                  <wp:extent cx="1652905" cy="547019"/>
+                  <wp:effectExtent l="0" t="0" r="0" b="0"/>
+                  <wp:wrapNone/>
+                  <wp:docPr id="2" name="Picture 2" descr="H:\tada.png"/>
+                  <wp:cNvGraphicFramePr>
+                    <a:graphicFrameLocks xmlns:a="http://schemas.openxmlformats.org/drawingml/2006/main" noChangeAspect="1"/>
+                  </wp:cNvGraphicFramePr>
+                  <a:graphic xmlns:a="http://schemas.openxmlformats.org/drawingml/2006/main">
+                    <a:graphicData uri="http://schemas.openxmlformats.org/drawingml/2006/picture">
+                      <pic:pic xmlns:pic="http://schemas.openxmlformats.org/drawingml/2006/picture">
+                        <pic:nvPicPr>
+                          <pic:cNvPr id="0" name="Picture 2" descr="H:\tada.png"/>
+                          <pic:cNvPicPr>
+                            <a:picLocks noChangeAspect="1" noChangeArrowheads="1"/>
+                          </pic:cNvPicPr>
+                        </pic:nvPicPr>
+                        <pic:blipFill>
+                          <a:blip r:embed="rId9" cstate="print">
+                            <a:extLst>
+                              <a:ext uri="{28A0092B-C50C-407E-A947-70E740481C1C}">
+                                <a14:useLocalDpi xmlns:a14="http://schemas.microsoft.com/office/drawing/2010/main" val="0"/>
+                              </a:ext>
+                            </a:extLst>
+                          </a:blip>
+                          <a:srcRect/>
+                          <a:stretch>
+                            <a:fillRect/>
+                          </a:stretch>
+                        </pic:blipFill>
+                        <pic:spPr bwMode="auto">
+                          <a:xfrm>
+                            <a:off x="0" y="0"/>
+                            <a:ext cx="1657531" cy="548550"/>
+                          </a:xfrm>
+                          <a:prstGeom prst="rect">
+                            <a:avLst/>
+                          </a:prstGeom>
+                          <a:noFill/>
+                          <a:ln>
+                            <a:noFill/>
+                          </a:ln>
+                        </pic:spPr>
+                      </pic:pic>
+                    </a:graphicData>
+                  </a:graphic>
+                  <wp14:sizeRelH relativeFrom="page">
+                    <wp14:pctWidth>0</wp14:pctWidth>
+                  </wp14:sizeRelH>
+                  <wp14:sizeRelV relativeFrom="page">
+                    <wp14:pctHeight>0</wp14:pctHeight>
+                  </wp14:sizeRelV>
+                </wp:anchor>
+              </w:drawing>
+            </w:r>
+            <w:bookmarkEnd w:id="2"/>
           </w:p>
         </w:tc>
       </w:tr>
@@ -2856,9 +2927,9 @@
           <w:noProof/>
         </w:rPr>
         <w:sectPr>
-          <w:footerReference w:type="even" r:id="rId9"/>
-          <w:footerReference w:type="default" r:id="rId10"/>
-          <w:footerReference w:type="first" r:id="rId11"/>
+          <w:footerReference w:type="even" r:id="rId10"/>
+          <w:footerReference w:type="default" r:id="rId11"/>
+          <w:footerReference w:type="first" r:id="rId12"/>
           <w:pgSz w:w="8391" w:h="11907" w:code="11"/>
           <w:pgMar w:top="1412" w:right="1140" w:bottom="1412" w:left="1440" w:header="709" w:footer="709" w:gutter="0"/>
           <w:pgNumType w:fmt="lowerRoman"/>
@@ -2879,8 +2950,8 @@
       <w:pPr>
         <w:jc w:val="center"/>
       </w:pPr>
-      <w:bookmarkStart w:id="2" w:name="_Toc265144911"/>
-      <w:bookmarkStart w:id="3" w:name="_Toc266191895"/>
+      <w:bookmarkStart w:id="3" w:name="_Toc265144911"/>
+      <w:bookmarkStart w:id="4" w:name="_Toc266191895"/>
       <w:r>
         <w:rPr>
           <w:i/>
@@ -2963,8 +3034,8 @@
         </w:rPr>
         <w:br w:type="page"/>
       </w:r>
-      <w:bookmarkEnd w:id="2"/>
       <w:bookmarkEnd w:id="3"/>
+      <w:bookmarkEnd w:id="4"/>
       <w:r>
         <w:rPr>
           <w:rFonts w:ascii="Trebuchet MS" w:hAnsi="Trebuchet MS"/>
@@ -3496,14 +3567,14 @@
           <w:lang w:val="id-ID"/>
         </w:rPr>
       </w:pPr>
-      <w:bookmarkStart w:id="4" w:name="_Ref136353627"/>
-      <w:bookmarkStart w:id="5" w:name="_Ref136353636"/>
-      <w:bookmarkStart w:id="6" w:name="_Ref136353643"/>
-      <w:bookmarkStart w:id="7" w:name="_Ref136353647"/>
-      <w:bookmarkStart w:id="8" w:name="_Toc238269799"/>
-      <w:bookmarkStart w:id="9" w:name="_Toc268729658"/>
-      <w:bookmarkStart w:id="10" w:name="_Toc362943457"/>
-      <w:bookmarkStart w:id="11" w:name="_Toc431238760"/>
+      <w:bookmarkStart w:id="5" w:name="_Ref136353627"/>
+      <w:bookmarkStart w:id="6" w:name="_Ref136353636"/>
+      <w:bookmarkStart w:id="7" w:name="_Ref136353643"/>
+      <w:bookmarkStart w:id="8" w:name="_Ref136353647"/>
+      <w:bookmarkStart w:id="9" w:name="_Toc238269799"/>
+      <w:bookmarkStart w:id="10" w:name="_Toc268729658"/>
+      <w:bookmarkStart w:id="11" w:name="_Toc362943457"/>
+      <w:bookmarkStart w:id="12" w:name="_Toc431238760"/>
       <w:r>
         <w:rPr>
           <w:highlight w:val="yellow"/>
@@ -3511,7 +3582,6 @@
         </w:rPr>
         <w:t>Abstrak</w:t>
       </w:r>
-      <w:bookmarkEnd w:id="4"/>
       <w:bookmarkEnd w:id="5"/>
       <w:bookmarkEnd w:id="6"/>
       <w:bookmarkEnd w:id="7"/>
@@ -3519,6 +3589,7 @@
       <w:bookmarkEnd w:id="9"/>
       <w:bookmarkEnd w:id="10"/>
       <w:bookmarkEnd w:id="11"/>
+      <w:bookmarkEnd w:id="12"/>
     </w:p>
     <w:p>
       <w:pPr>
@@ -3970,8 +4041,8 @@
           <w:lang w:val="id-ID"/>
         </w:rPr>
       </w:pPr>
-      <w:bookmarkStart w:id="12" w:name="_Toc362943459"/>
-      <w:bookmarkStart w:id="13" w:name="_Toc431238761"/>
+      <w:bookmarkStart w:id="13" w:name="_Toc362943459"/>
+      <w:bookmarkStart w:id="14" w:name="_Toc431238761"/>
       <w:r>
         <w:rPr>
           <w:highlight w:val="yellow"/>
@@ -3980,8 +4051,8 @@
         <w:lastRenderedPageBreak/>
         <w:t>KATA PENGANTAR</w:t>
       </w:r>
-      <w:bookmarkEnd w:id="12"/>
       <w:bookmarkEnd w:id="13"/>
+      <w:bookmarkEnd w:id="14"/>
     </w:p>
     <w:p>
       <w:pPr>
@@ -4145,7 +4216,7 @@
           <w:i/>
         </w:rPr>
       </w:pPr>
-      <w:bookmarkStart w:id="14" w:name="_Toc360782079"/>
+      <w:bookmarkStart w:id="15" w:name="_Toc360782079"/>
       <w:r>
         <w:rPr>
           <w:i/>
@@ -4233,13 +4304,13 @@
           <w:numId w:val="0"/>
         </w:numPr>
       </w:pPr>
-      <w:bookmarkStart w:id="15" w:name="_Toc431238762"/>
+      <w:bookmarkStart w:id="16" w:name="_Toc431238762"/>
       <w:r>
         <w:lastRenderedPageBreak/>
         <w:t>DAFTAR ISI</w:t>
       </w:r>
-      <w:bookmarkEnd w:id="14"/>
       <w:bookmarkEnd w:id="15"/>
+      <w:bookmarkEnd w:id="16"/>
     </w:p>
     <w:sdt>
       <w:sdtPr>
@@ -4287,110 +4358,63 @@
           <w:r>
             <w:fldChar w:fldCharType="separate"/>
           </w:r>
-          <w:bookmarkStart w:id="16" w:name="_GoBack"/>
-          <w:bookmarkEnd w:id="16"/>
-          <w:r>
-            <w:rPr>
-              <w:rStyle w:val="Hyperlink"/>
-              <w:noProof/>
-            </w:rPr>
-            <w:fldChar w:fldCharType="begin"/>
-          </w:r>
-          <w:r>
-            <w:rPr>
-              <w:rStyle w:val="Hyperlink"/>
-              <w:noProof/>
-            </w:rPr>
-            <w:instrText xml:space="preserve"> </w:instrText>
-          </w:r>
-          <w:r>
-            <w:rPr>
-              <w:noProof/>
-            </w:rPr>
-            <w:instrText>HYPERLINK \l "_Toc431238759"</w:instrText>
-          </w:r>
-          <w:r>
-            <w:rPr>
-              <w:rStyle w:val="Hyperlink"/>
-              <w:noProof/>
-            </w:rPr>
-            <w:instrText xml:space="preserve"> </w:instrText>
-          </w:r>
-          <w:r>
-            <w:rPr>
-              <w:rStyle w:val="Hyperlink"/>
-              <w:noProof/>
-            </w:rPr>
-          </w:r>
-          <w:r>
-            <w:rPr>
-              <w:rStyle w:val="Hyperlink"/>
-              <w:noProof/>
-            </w:rPr>
-            <w:fldChar w:fldCharType="separate"/>
-          </w:r>
-          <w:r>
-            <w:rPr>
-              <w:rStyle w:val="Hyperlink"/>
-              <w:noProof/>
-            </w:rPr>
-            <w:t>LEMBAR PENGESAHAN</w:t>
-          </w:r>
-          <w:r>
-            <w:rPr>
-              <w:noProof/>
-              <w:webHidden/>
-            </w:rPr>
-            <w:tab/>
-          </w:r>
-          <w:r>
-            <w:rPr>
-              <w:noProof/>
-              <w:webHidden/>
-            </w:rPr>
-            <w:fldChar w:fldCharType="begin"/>
-          </w:r>
-          <w:r>
-            <w:rPr>
-              <w:noProof/>
-              <w:webHidden/>
-            </w:rPr>
-            <w:instrText xml:space="preserve"> PAGEREF _Toc431238759 \h </w:instrText>
-          </w:r>
-          <w:r>
-            <w:rPr>
-              <w:noProof/>
-              <w:webHidden/>
-            </w:rPr>
-          </w:r>
-          <w:r>
-            <w:rPr>
-              <w:noProof/>
-              <w:webHidden/>
-            </w:rPr>
-            <w:fldChar w:fldCharType="separate"/>
-          </w:r>
-          <w:r>
-            <w:rPr>
-              <w:noProof/>
-              <w:webHidden/>
-            </w:rPr>
-            <w:t>v</w:t>
-          </w:r>
-          <w:r>
-            <w:rPr>
-              <w:noProof/>
-              <w:webHidden/>
-            </w:rPr>
-            <w:fldChar w:fldCharType="end"/>
-          </w:r>
-          <w:r>
-            <w:rPr>
-              <w:rStyle w:val="Hyperlink"/>
-              <w:noProof/>
-            </w:rPr>
-            <w:fldChar w:fldCharType="end"/>
-          </w:r>
+          <w:hyperlink w:anchor="_Toc431238759" w:history="1">
+            <w:r>
+              <w:rPr>
+                <w:rStyle w:val="Hyperlink"/>
+                <w:noProof/>
+              </w:rPr>
+              <w:t>LEMBAR PENGESAHAN</w:t>
+            </w:r>
+            <w:r>
+              <w:rPr>
+                <w:noProof/>
+                <w:webHidden/>
+              </w:rPr>
+              <w:tab/>
+            </w:r>
+            <w:r>
+              <w:rPr>
+                <w:noProof/>
+                <w:webHidden/>
+              </w:rPr>
+              <w:fldChar w:fldCharType="begin"/>
+            </w:r>
+            <w:r>
+              <w:rPr>
+                <w:noProof/>
+                <w:webHidden/>
+              </w:rPr>
+              <w:instrText xml:space="preserve"> PAGEREF _Toc431238759 \h </w:instrText>
+            </w:r>
+            <w:r>
+              <w:rPr>
+                <w:noProof/>
+                <w:webHidden/>
+              </w:rPr>
+            </w:r>
+            <w:r>
+              <w:rPr>
+                <w:noProof/>
+                <w:webHidden/>
+              </w:rPr>
+              <w:fldChar w:fldCharType="separate"/>
+            </w:r>
+            <w:r>
+              <w:rPr>
+                <w:noProof/>
+                <w:webHidden/>
+              </w:rPr>
+              <w:t>v</w:t>
+            </w:r>
+            <w:r>
+              <w:rPr>
+                <w:noProof/>
+                <w:webHidden/>
+              </w:rPr>
+              <w:fldChar w:fldCharType="end"/>
+            </w:r>
+          </w:hyperlink>
         </w:p>
         <w:p>
           <w:pPr>
@@ -8834,12 +8858,12 @@
           <w:i/>
         </w:rPr>
         <w:sectPr>
-          <w:headerReference w:type="even" r:id="rId12"/>
-          <w:headerReference w:type="default" r:id="rId13"/>
-          <w:footerReference w:type="even" r:id="rId14"/>
-          <w:footerReference w:type="default" r:id="rId15"/>
-          <w:headerReference w:type="first" r:id="rId16"/>
-          <w:footerReference w:type="first" r:id="rId17"/>
+          <w:headerReference w:type="even" r:id="rId13"/>
+          <w:headerReference w:type="default" r:id="rId14"/>
+          <w:footerReference w:type="even" r:id="rId15"/>
+          <w:footerReference w:type="default" r:id="rId16"/>
+          <w:headerReference w:type="first" r:id="rId17"/>
+          <w:footerReference w:type="first" r:id="rId18"/>
           <w:pgSz w:w="8395" w:h="11909" w:code="11"/>
           <w:pgMar w:top="1418" w:right="1134" w:bottom="1418" w:left="1418" w:header="720" w:footer="720" w:gutter="0"/>
           <w:pgNumType w:fmt="lowerRoman"/>
@@ -9114,8 +9138,8 @@
           <w:lang w:val="id-ID"/>
         </w:rPr>
       </w:pPr>
-      <w:bookmarkStart w:id="29" w:name="_Toc360782086"/>
-      <w:bookmarkStart w:id="30" w:name="_Toc431238769"/>
+      <w:bookmarkStart w:id="29" w:name="_Toc431238769"/>
+      <w:bookmarkStart w:id="30" w:name="_Toc360782086"/>
       <w:r>
         <w:rPr>
           <w:i w:val="0"/>
@@ -9123,7 +9147,7 @@
         </w:rPr>
         <w:t>Manfaat</w:t>
       </w:r>
-      <w:bookmarkEnd w:id="30"/>
+      <w:bookmarkEnd w:id="29"/>
     </w:p>
     <w:p>
       <w:pPr>
@@ -9200,7 +9224,7 @@
         </w:rPr>
         <w:t>Permasalahan</w:t>
       </w:r>
-      <w:bookmarkEnd w:id="29"/>
+      <w:bookmarkEnd w:id="30"/>
       <w:bookmarkEnd w:id="31"/>
       <w:proofErr w:type="spellEnd"/>
     </w:p>
@@ -11678,8 +11702,8 @@
           <w:lang w:val="it-IT"/>
         </w:rPr>
         <w:sectPr>
-          <w:headerReference w:type="default" r:id="rId18"/>
-          <w:footerReference w:type="first" r:id="rId19"/>
+          <w:headerReference w:type="default" r:id="rId19"/>
+          <w:footerReference w:type="first" r:id="rId20"/>
           <w:pgSz w:w="8395" w:h="11909" w:code="11"/>
           <w:pgMar w:top="1418" w:right="1134" w:bottom="1418" w:left="1134" w:header="720" w:footer="720" w:gutter="0"/>
           <w:cols w:space="720"/>
@@ -11696,8 +11720,8 @@
           <w:color w:val="FFFFFF" w:themeColor="background1"/>
         </w:rPr>
       </w:pPr>
-      <w:bookmarkStart w:id="43" w:name="_Toc360782103"/>
-      <w:bookmarkStart w:id="44" w:name="_Toc431238779"/>
+      <w:bookmarkStart w:id="43" w:name="_Toc431238779"/>
+      <w:bookmarkStart w:id="44" w:name="_Toc360782103"/>
       <w:r>
         <w:lastRenderedPageBreak/>
         <w:t>BAB II</w:t>
@@ -11711,7 +11735,7 @@
       <w:r>
         <w:t>TINJAUAN PUSTAKA</w:t>
       </w:r>
-      <w:bookmarkEnd w:id="44"/>
+      <w:bookmarkEnd w:id="43"/>
     </w:p>
     <w:p>
       <w:pPr>
@@ -12756,7 +12780,7 @@
         <w:br/>
       </w:r>
       <w:bookmarkStart w:id="66" w:name="_Toc360782128"/>
-      <w:bookmarkEnd w:id="43"/>
+      <w:bookmarkEnd w:id="44"/>
       <w:r>
         <w:rPr>
           <w:lang w:val="id-ID"/>
@@ -13581,22 +13605,16 @@
     <w:p>
       <w:pPr>
         <w:pStyle w:val="ListParagraph"/>
-        <w:numPr>
-          <w:ilvl w:val="7"/>
-          <w:numId w:val="5"/>
-        </w:numPr>
         <w:ind w:left="993"/>
         <w:rPr>
-          <w:b/>
           <w:lang w:val="id-ID" w:eastAsia="en-US"/>
         </w:rPr>
       </w:pPr>
       <w:r>
         <w:rPr>
-          <w:b/>
           <w:lang w:val="id-ID" w:eastAsia="en-US"/>
         </w:rPr>
-        <w:t>Mencatat log request dari user</w:t>
+        <w:t>Merupakan fungsi utama dari BOT Telegram, yakni mengecek unit ODP. Data yang diberikan pada user adalah nama unit, lokasi ODP, alamat, kapasitas ODP dan state atau status dari ODP.</w:t>
       </w:r>
     </w:p>
     <w:p>
@@ -13617,14 +13635,22 @@
           <w:b/>
           <w:lang w:val="id-ID" w:eastAsia="en-US"/>
         </w:rPr>
-        <w:t xml:space="preserve">Mengelola permintaan </w:t>
-      </w:r>
-      <w:r>
-        <w:rPr>
-          <w:b/>
+        <w:t>Mencatat log request dari user</w:t>
+      </w:r>
+    </w:p>
+    <w:p>
+      <w:pPr>
+        <w:pStyle w:val="ListParagraph"/>
+        <w:ind w:left="993"/>
+        <w:rPr>
           <w:lang w:val="id-ID" w:eastAsia="en-US"/>
         </w:rPr>
-        <w:t>GOLIVE</w:t>
+      </w:pPr>
+      <w:r>
+        <w:rPr>
+          <w:lang w:val="id-ID" w:eastAsia="en-US"/>
+        </w:rPr>
+        <w:t>Merupakan salah satu fungsi dari BOT Telegram, yakni mencatat setiap perintah atau request dari user kepada BOT agar bisa dipantau siapa saja dan apa saja perintah yang diketikkan.</w:t>
       </w:r>
     </w:p>
     <w:p>
@@ -13645,6 +13671,56 @@
           <w:b/>
           <w:lang w:val="id-ID" w:eastAsia="en-US"/>
         </w:rPr>
+        <w:t xml:space="preserve">Mengelola permintaan </w:t>
+      </w:r>
+      <w:r>
+        <w:rPr>
+          <w:b/>
+          <w:lang w:val="id-ID" w:eastAsia="en-US"/>
+        </w:rPr>
+        <w:t>GOLIVE</w:t>
+      </w:r>
+    </w:p>
+    <w:p>
+      <w:pPr>
+        <w:pStyle w:val="ListParagraph"/>
+        <w:ind w:left="993"/>
+        <w:rPr>
+          <w:lang w:val="id-ID" w:eastAsia="en-US"/>
+        </w:rPr>
+      </w:pPr>
+      <w:r>
+        <w:rPr>
+          <w:lang w:val="id-ID" w:eastAsia="en-US"/>
+        </w:rPr>
+        <w:lastRenderedPageBreak/>
+        <w:t xml:space="preserve">Dalam mengelola permintaan GOLIVE, </w:t>
+      </w:r>
+      <w:r>
+        <w:rPr>
+          <w:lang w:val="id-ID" w:eastAsia="en-US"/>
+        </w:rPr>
+        <w:t xml:space="preserve">BOT dapat memasukkan unit ODP yang belum GOLIVE kedalam list lalu </w:t>
+      </w:r>
+    </w:p>
+    <w:p>
+      <w:pPr>
+        <w:pStyle w:val="ListParagraph"/>
+        <w:numPr>
+          <w:ilvl w:val="7"/>
+          <w:numId w:val="5"/>
+        </w:numPr>
+        <w:ind w:left="993"/>
+        <w:rPr>
+          <w:b/>
+          <w:lang w:val="id-ID" w:eastAsia="en-US"/>
+        </w:rPr>
+      </w:pPr>
+      <w:r>
+        <w:rPr>
+          <w:b/>
+          <w:lang w:val="id-ID" w:eastAsia="en-US"/>
+        </w:rPr>
         <w:t>Mengirim pesan terjadwal</w:t>
       </w:r>
     </w:p>
@@ -14019,7 +14095,6 @@
         <w:rPr>
           <w:i w:val="0"/>
         </w:rPr>
-        <w:lastRenderedPageBreak/>
         <w:t>Analisis</w:t>
       </w:r>
       <w:proofErr w:type="spellEnd"/>
@@ -17541,6 +17616,7 @@
         <w:id w:val="111145805"/>
         <w:bibliography/>
       </w:sdtPr>
+      <w:sdtEndPr/>
       <w:sdtContent>
         <w:p>
           <w:pPr>
@@ -18512,6 +18588,7 @@
         <w:docPartUnique/>
       </w:docPartObj>
     </w:sdtPr>
+    <w:sdtEndPr/>
     <w:sdtContent>
       <w:p>
         <w:pPr>
@@ -18560,6 +18637,7 @@
         <w:docPartUnique/>
       </w:docPartObj>
     </w:sdtPr>
+    <w:sdtEndPr/>
     <w:sdtContent>
       <w:p>
         <w:pPr>
@@ -18608,6 +18686,7 @@
         <w:docPartUnique/>
       </w:docPartObj>
     </w:sdtPr>
+    <w:sdtEndPr/>
     <w:sdtContent>
       <w:p>
         <w:pPr>
@@ -18666,7 +18745,7 @@
       <w:rPr>
         <w:noProof/>
       </w:rPr>
-      <w:t>20</w:t>
+      <w:t>22</w:t>
     </w:r>
     <w:r>
       <w:rPr>
@@ -18950,7 +19029,7 @@
         <v:path o:extrusionok="f" gradientshapeok="t" o:connecttype="rect"/>
         <o:lock v:ext="edit" aspectratio="t"/>
       </v:shapetype>
-      <v:shape id="_x0000_i1039" type="#_x0000_t75" style="width:11.25pt;height:11.25pt" o:bullet="t">
+      <v:shape id="_x0000_i1026" type="#_x0000_t75" style="width:11.25pt;height:11.25pt" o:bullet="t">
         <v:imagedata r:id="rId1" o:title="msoC55D"/>
       </v:shape>
     </w:pict>
@@ -27281,7 +27360,7 @@
 </file>
 
 <file path=customXml/itemProps1.xml><?xml version="1.0" encoding="utf-8"?>
-<ds:datastoreItem xmlns:ds="http://schemas.openxmlformats.org/officeDocument/2006/customXml" ds:itemID="{E1542D66-5373-4B2A-9DE5-690CE60B4B4C}">
+<ds:datastoreItem xmlns:ds="http://schemas.openxmlformats.org/officeDocument/2006/customXml" ds:itemID="{98AB9A84-F56A-4231-85AD-F1EABEAC69D9}">
   <ds:schemaRefs>
     <ds:schemaRef ds:uri="http://schemas.openxmlformats.org/officeDocument/2006/bibliography"/>
   </ds:schemaRefs>

</xml_diff>

<commit_message>
tambahan ss, dan kudune bab 3 mbek 4 wes mlebu :v
</commit_message>
<xml_diff>
--- a/KP_5112100010_5112100157.docx
+++ b/KP_5112100010_5112100157.docx
@@ -1,6 +1,6 @@
 
 <file path=word/document.xml><?xml version="1.0" encoding="utf-8"?>
-<w:document xmlns:wpc="http://schemas.microsoft.com/office/word/2010/wordprocessingCanvas" xmlns:cx="http://schemas.microsoft.com/office/drawing/2014/chartex" xmlns:mc="http://schemas.openxmlformats.org/markup-compatibility/2006" xmlns:o="urn:schemas-microsoft-com:office:office" xmlns:r="http://schemas.openxmlformats.org/officeDocument/2006/relationships" xmlns:m="http://schemas.openxmlformats.org/officeDocument/2006/math" xmlns:v="urn:schemas-microsoft-com:vml" xmlns:wp14="http://schemas.microsoft.com/office/word/2010/wordprocessingDrawing" xmlns:wp="http://schemas.openxmlformats.org/drawingml/2006/wordprocessingDrawing" xmlns:w10="urn:schemas-microsoft-com:office:word" xmlns:w="http://schemas.openxmlformats.org/wordprocessingml/2006/main" xmlns:w14="http://schemas.microsoft.com/office/word/2010/wordml" xmlns:w15="http://schemas.microsoft.com/office/word/2012/wordml" xmlns:w16se="http://schemas.microsoft.com/office/word/2015/wordml/symex" xmlns:wpg="http://schemas.microsoft.com/office/word/2010/wordprocessingGroup" xmlns:wpi="http://schemas.microsoft.com/office/word/2010/wordprocessingInk" xmlns:wne="http://schemas.microsoft.com/office/word/2006/wordml" xmlns:wps="http://schemas.microsoft.com/office/word/2010/wordprocessingShape" mc:Ignorable="w14 w15 w16se wp14">
+<w:document xmlns:wpc="http://schemas.microsoft.com/office/word/2010/wordprocessingCanvas" xmlns:mc="http://schemas.openxmlformats.org/markup-compatibility/2006" xmlns:o="urn:schemas-microsoft-com:office:office" xmlns:r="http://schemas.openxmlformats.org/officeDocument/2006/relationships" xmlns:m="http://schemas.openxmlformats.org/officeDocument/2006/math" xmlns:v="urn:schemas-microsoft-com:vml" xmlns:wp14="http://schemas.microsoft.com/office/word/2010/wordprocessingDrawing" xmlns:wp="http://schemas.openxmlformats.org/drawingml/2006/wordprocessingDrawing" xmlns:w10="urn:schemas-microsoft-com:office:word" xmlns:w="http://schemas.openxmlformats.org/wordprocessingml/2006/main" xmlns:w14="http://schemas.microsoft.com/office/word/2010/wordml" xmlns:w15="http://schemas.microsoft.com/office/word/2012/wordml" xmlns:wpg="http://schemas.microsoft.com/office/word/2010/wordprocessingGroup" xmlns:wpi="http://schemas.microsoft.com/office/word/2010/wordprocessingInk" xmlns:wne="http://schemas.microsoft.com/office/word/2006/wordml" xmlns:wps="http://schemas.microsoft.com/office/word/2010/wordprocessingShape" mc:Ignorable="w14 w15 wp14">
   <w:body>
     <w:p>
       <w:pPr>
@@ -17,7 +17,7 @@
           <w:color w:val="365F91"/>
           <w:sz w:val="28"/>
           <w:szCs w:val="28"/>
-          <w:lang w:eastAsia="en-US"/>
+          <w:lang w:val="id-ID"/>
         </w:rPr>
         <w:drawing>
           <wp:anchor distT="0" distB="0" distL="114935" distR="114935" simplePos="0" relativeHeight="251652096" behindDoc="1" locked="0" layoutInCell="1" allowOverlap="1">
@@ -735,7 +735,7 @@
           <w:color w:val="365F91"/>
           <w:sz w:val="28"/>
           <w:szCs w:val="28"/>
-          <w:lang w:eastAsia="en-US"/>
+          <w:lang w:val="id-ID"/>
         </w:rPr>
         <w:lastRenderedPageBreak/>
         <w:drawing>
@@ -8289,6 +8289,7 @@
       <w:r>
         <w:rPr>
           <w:noProof/>
+          <w:lang w:val="id-ID" w:eastAsia="ja-JP"/>
         </w:rPr>
         <w:drawing>
           <wp:anchor distT="0" distB="0" distL="114300" distR="114300" simplePos="0" relativeHeight="251654144" behindDoc="0" locked="0" layoutInCell="1" allowOverlap="1" wp14:anchorId="301F4487" wp14:editId="3A94C536">
@@ -8400,9 +8401,7 @@
         </w:rPr>
         <w:t>ilakukan)</w:t>
       </w:r>
-      <w:bookmarkStart w:id="44" w:name="_GoBack"/>
       <w:bookmarkEnd w:id="43"/>
-      <w:bookmarkEnd w:id="44"/>
     </w:p>
     <w:p>
       <w:pPr>
@@ -8538,8 +8537,8 @@
           <w:color w:val="FFFFFF" w:themeColor="background1"/>
         </w:rPr>
       </w:pPr>
-      <w:bookmarkStart w:id="45" w:name="_Toc432296365"/>
-      <w:bookmarkStart w:id="46" w:name="_Toc360782103"/>
+      <w:bookmarkStart w:id="44" w:name="_Toc432296365"/>
+      <w:bookmarkStart w:id="45" w:name="_Toc360782103"/>
       <w:r>
         <w:lastRenderedPageBreak/>
         <w:t>BAB II</w:t>
@@ -8553,7 +8552,7 @@
       <w:r>
         <w:t>TINJAUAN PUSTAKA</w:t>
       </w:r>
-      <w:bookmarkEnd w:id="45"/>
+      <w:bookmarkEnd w:id="44"/>
     </w:p>
     <w:p>
       <w:pPr>
@@ -8566,77 +8565,9 @@
       <w:r>
         <w:rPr>
           <w:color w:val="000000" w:themeColor="text1"/>
-          <w:highlight w:val="yellow"/>
-          <w:lang w:val="id-ID"/>
-        </w:rPr>
-        <w:t xml:space="preserve">[Bab ini berisi: (1) teori-teori yang digunakan dalam pembuatan </w:t>
-      </w:r>
-      <w:r>
-        <w:rPr>
-          <w:color w:val="000000" w:themeColor="text1"/>
-          <w:highlight w:val="yellow"/>
-          <w:lang w:val="id-ID"/>
-        </w:rPr>
-        <w:t>kerja praktik</w:t>
-      </w:r>
-      <w:r>
-        <w:rPr>
-          <w:color w:val="000000" w:themeColor="text1"/>
-          <w:highlight w:val="yellow"/>
-          <w:lang w:val="id-ID"/>
-        </w:rPr>
-        <w:t>. (2) Tinjauan pustaka dari beberapa penelitian yang dilakukan sebelumnya. (3) Jurnal, hasil publikasi (seminar/konferensi) yang dijadikan rujukan. (4) Pustaka (</w:t>
-      </w:r>
-      <w:r>
-        <w:rPr>
-          <w:i/>
-          <w:color w:val="000000" w:themeColor="text1"/>
-          <w:highlight w:val="yellow"/>
-          <w:lang w:val="id-ID"/>
-        </w:rPr>
-        <w:t>library</w:t>
-      </w:r>
-      <w:r>
-        <w:rPr>
-          <w:color w:val="000000" w:themeColor="text1"/>
-          <w:highlight w:val="yellow"/>
-          <w:lang w:val="id-ID"/>
-        </w:rPr>
-        <w:t>) atau kerangka kerja (</w:t>
-      </w:r>
-      <w:r>
-        <w:rPr>
-          <w:i/>
-          <w:color w:val="000000" w:themeColor="text1"/>
-          <w:highlight w:val="yellow"/>
-          <w:lang w:val="id-ID"/>
-        </w:rPr>
-        <w:t>framework</w:t>
-      </w:r>
-      <w:r>
-        <w:rPr>
-          <w:color w:val="000000" w:themeColor="text1"/>
-          <w:highlight w:val="yellow"/>
-          <w:lang w:val="id-ID"/>
-        </w:rPr>
-        <w:t xml:space="preserve">) yang dipakai. </w:t>
-      </w:r>
-      <w:r>
-        <w:rPr>
-          <w:b/>
-          <w:color w:val="000000" w:themeColor="text1"/>
-          <w:highlight w:val="yellow"/>
-          <w:lang w:val="id-ID"/>
-        </w:rPr>
-        <w:t>Semua referensi yang dipakai HARUS DIACU pada bab ini DAN DITULISKAN pada Daftar Pustaka</w:t>
-      </w:r>
-      <w:r>
-        <w:rPr>
-          <w:color w:val="000000" w:themeColor="text1"/>
-          <w:highlight w:val="yellow"/>
-          <w:lang w:val="id-ID"/>
-        </w:rPr>
-        <w:t>]</w:t>
+          <w:lang w:val="id-ID"/>
+        </w:rPr>
+        <w:t>Pada bab ini, akan dijelaskan mengenai dasar teori dan metode/teknologi yang digunakan dalam pengerjaan dan pengembangan aplikasi selama Kerja Praktik berlangsung.</w:t>
       </w:r>
     </w:p>
     <w:p>
@@ -8645,18 +8576,18 @@
         <w:spacing w:before="120"/>
         <w:rPr>
           <w:i w:val="0"/>
-          <w:highlight w:val="yellow"/>
-        </w:rPr>
-      </w:pPr>
-      <w:bookmarkStart w:id="47" w:name="_Toc432296366"/>
+        </w:rPr>
+      </w:pPr>
+      <w:bookmarkStart w:id="46" w:name="_Toc431225236"/>
+      <w:bookmarkStart w:id="47" w:name="_Toc431238780"/>
       <w:r>
         <w:rPr>
           <w:i w:val="0"/>
-          <w:highlight w:val="yellow"/>
-          <w:lang w:val="id-ID"/>
-        </w:rPr>
-        <w:t>[Tuliskan Judul Teori yang dipakai]</w:t>
-      </w:r>
+          <w:lang w:val="id-ID"/>
+        </w:rPr>
+        <w:t>API</w:t>
+      </w:r>
+      <w:bookmarkEnd w:id="46"/>
       <w:bookmarkEnd w:id="47"/>
     </w:p>
     <w:p>
@@ -8668,10 +8599,77 @@
       </w:pPr>
       <w:r>
         <w:rPr>
-          <w:highlight w:val="yellow"/>
-          <w:lang w:val="id-ID"/>
-        </w:rPr>
-        <w:t>[Tuliskan penjelasan dari teori yang dipakai. Gunakan fitur Cross Reference dari Ms. Word untuk menulis rujukan yang anda pakai]</w:t>
+          <w:i/>
+          <w:lang w:val="id-ID"/>
+        </w:rPr>
+        <w:t>Aplication Programing Interface</w:t>
+      </w:r>
+      <w:r>
+        <w:rPr>
+          <w:lang w:val="id-ID"/>
+        </w:rPr>
+        <w:t xml:space="preserve"> atau biasa disingkat API, merupakan sekump</w:t>
+      </w:r>
+      <w:r>
+        <w:rPr>
+          <w:lang w:val="id-ID"/>
+        </w:rPr>
+        <w:t>ulan perintah, fungsi dan protok</w:t>
+      </w:r>
+      <w:r>
+        <w:rPr>
+          <w:lang w:val="id-ID"/>
+        </w:rPr>
+        <w:t>ol yang disedi</w:t>
+      </w:r>
+      <w:r>
+        <w:rPr>
+          <w:lang w:val="id-ID"/>
+        </w:rPr>
+        <w:t>akan oleh sistem komputer atau l</w:t>
+      </w:r>
+      <w:r>
+        <w:rPr>
+          <w:lang w:val="id-ID"/>
+        </w:rPr>
+        <w:t>ibrary program yang berfungsi untuk mensupport sebuah program berkomunikasi den</w:t>
+      </w:r>
+      <w:r>
+        <w:rPr>
+          <w:lang w:val="id-ID"/>
+        </w:rPr>
+        <w:t>gan Sistem Operasi atau perangkat keras</w:t>
+      </w:r>
+      <w:r>
+        <w:rPr>
+          <w:lang w:val="id-ID"/>
+        </w:rPr>
+        <w:t>.</w:t>
+      </w:r>
+      <w:r>
+        <w:rPr>
+          <w:lang w:val="id-ID"/>
+        </w:rPr>
+        <w:t xml:space="preserve"> </w:t>
+      </w:r>
+      <w:r>
+        <w:rPr>
+          <w:lang w:val="id-ID"/>
+        </w:rPr>
+        <w:t xml:space="preserve">API menyediakan fungsi dan perintah dengan bahasa yang lebih terstruktur dan lebih mudah untuk dipahami oleh programer bila dibandingkan dengan </w:t>
+      </w:r>
+      <w:r>
+        <w:rPr>
+          <w:i/>
+          <w:lang w:val="id-ID"/>
+        </w:rPr>
+        <w:t>System Calls</w:t>
+      </w:r>
+      <w:r>
+        <w:rPr>
+          <w:lang w:val="id-ID"/>
+        </w:rPr>
+        <w:t>, hal ini penting untuk aspek editing dan pengembangan, sehingga programer dapat mengembangkan sistem dengan mudah. API juga dapat digunakan pada Sistem Operasi mana saja asalkan sudah ada paket-paket API nya.</w:t>
       </w:r>
     </w:p>
     <w:p>
@@ -8680,70 +8678,711 @@
         <w:spacing w:before="120"/>
         <w:rPr>
           <w:i w:val="0"/>
-          <w:highlight w:val="yellow"/>
-        </w:rPr>
-      </w:pPr>
-      <w:bookmarkStart w:id="48" w:name="_Toc432296367"/>
+        </w:rPr>
+      </w:pPr>
+      <w:bookmarkStart w:id="48" w:name="_Toc431225237"/>
+      <w:bookmarkStart w:id="49" w:name="_Toc431238781"/>
       <w:r>
         <w:rPr>
           <w:i w:val="0"/>
-          <w:highlight w:val="yellow"/>
-          <w:lang w:val="id-ID"/>
-        </w:rPr>
-        <w:t>[Tuliskan Library atau Framework yang dipakai, jika ada]</w:t>
+          <w:lang w:val="id-ID"/>
+        </w:rPr>
+        <w:t>Telegram</w:t>
       </w:r>
       <w:bookmarkEnd w:id="48"/>
+      <w:bookmarkEnd w:id="49"/>
     </w:p>
     <w:p>
       <w:pPr>
         <w:ind w:firstLine="567"/>
         <w:rPr>
-          <w:lang w:val="id-ID"/>
-        </w:rPr>
-      </w:pPr>
-      <w:r>
-        <w:rPr>
-          <w:highlight w:val="yellow"/>
-          <w:lang w:val="id-ID"/>
-        </w:rPr>
-        <w:t xml:space="preserve">[Tuliskan penjelasan dari </w:t>
+          <w:lang w:val="en-AU"/>
+        </w:rPr>
+      </w:pPr>
+      <w:r>
+        <w:rPr>
+          <w:lang w:val="id-ID"/>
+        </w:rPr>
+        <w:t xml:space="preserve">Telegram merupakan aplikasi pesan instan atau lebih dikenal dengan </w:t>
       </w:r>
       <w:r>
         <w:rPr>
           <w:i/>
-          <w:highlight w:val="yellow"/>
-          <w:lang w:val="id-ID"/>
-        </w:rPr>
-        <w:t>library</w:t>
-      </w:r>
-      <w:r>
-        <w:rPr>
-          <w:highlight w:val="yellow"/>
-          <w:lang w:val="id-ID"/>
-        </w:rPr>
-        <w:t xml:space="preserve"> dan </w:t>
+          <w:lang w:val="id-ID"/>
+        </w:rPr>
+        <w:t>chatting application</w:t>
+      </w:r>
+      <w:r>
+        <w:rPr>
+          <w:lang w:val="id-ID"/>
+        </w:rPr>
+        <w:t xml:space="preserve">. Telegram berbasis pada </w:t>
       </w:r>
       <w:r>
         <w:rPr>
           <w:i/>
-          <w:highlight w:val="yellow"/>
-          <w:lang w:val="id-ID"/>
-        </w:rPr>
-        <w:t>framework</w:t>
-      </w:r>
-      <w:r>
-        <w:rPr>
-          <w:highlight w:val="yellow"/>
-          <w:lang w:val="id-ID"/>
-        </w:rPr>
-        <w:t xml:space="preserve"> yang dipakai]</w:t>
+          <w:lang w:val="id-ID"/>
+        </w:rPr>
+        <w:t xml:space="preserve">cloud storage </w:t>
+      </w:r>
+      <w:r>
+        <w:rPr>
+          <w:lang w:val="id-ID"/>
+        </w:rPr>
+        <w:t xml:space="preserve">dengan mengedepankan kecepatan dan keamanan bagi penggunanya. Tidak seperti aplikas perpesanan yang lain, Telegram dapat bekerja pada banyak perangkat dalam waktu bersamaan. Karena berbasis </w:t>
+      </w:r>
+      <w:r>
+        <w:rPr>
+          <w:i/>
+          <w:lang w:val="id-ID"/>
+        </w:rPr>
+        <w:t>cloud</w:t>
+      </w:r>
+      <w:r>
+        <w:rPr>
+          <w:lang w:val="id-ID"/>
+        </w:rPr>
+        <w:t xml:space="preserve">, maka seluruh perangkat dapat melihat semua pesan baik yang dikirim maupan yang diterima. Telegram adalah aplikasi </w:t>
+      </w:r>
+      <w:r>
+        <w:rPr>
+          <w:i/>
+          <w:lang w:val="id-ID"/>
+        </w:rPr>
+        <w:t>chat</w:t>
+      </w:r>
+      <w:r>
+        <w:rPr>
+          <w:lang w:val="id-ID"/>
+        </w:rPr>
+        <w:t xml:space="preserve"> pertama yang dapat mengirim file. Telegram merupakan aplikasi favorit untuk pegawai Telkom karena memiliki kelebihan yang tidak dimiliki aplikasi sejenis.</w:t>
+      </w:r>
+    </w:p>
+    <w:p>
+      <w:pPr>
+        <w:pStyle w:val="Heading2"/>
+        <w:spacing w:before="120"/>
+        <w:rPr>
+          <w:i w:val="0"/>
+          <w:lang w:val="id-ID"/>
+        </w:rPr>
+      </w:pPr>
+      <w:bookmarkStart w:id="50" w:name="_Toc431225238"/>
+      <w:bookmarkStart w:id="51" w:name="_Toc431238782"/>
+      <w:r>
+        <w:rPr>
+          <w:i w:val="0"/>
+          <w:lang w:val="id-ID"/>
+        </w:rPr>
+        <w:t>BOT API Telegram</w:t>
+      </w:r>
+      <w:bookmarkEnd w:id="50"/>
+      <w:bookmarkEnd w:id="51"/>
+    </w:p>
+    <w:p>
+      <w:pPr>
+        <w:ind w:firstLine="567"/>
+        <w:rPr>
+          <w:lang w:val="id-ID"/>
+        </w:rPr>
+      </w:pPr>
+      <w:r>
+        <w:rPr>
+          <w:lang w:val="id-ID"/>
+        </w:rPr>
+        <w:t xml:space="preserve">Salah satu fitur yang ditawarkan oleh Telegram adalah kita dapat mengakses API Telegram untuk menjalankan BOT pada aplikasi Telegram. BOT Telegram merupakan akun yang dapat menjawab dan mengirim pesan secara otomatis kepada pengguna. </w:t>
+      </w:r>
+      <w:r>
+        <w:rPr>
+          <w:lang w:val="id-ID"/>
+        </w:rPr>
+        <w:lastRenderedPageBreak/>
+        <w:t xml:space="preserve">Konsep BOT ini sama dengan sms </w:t>
+      </w:r>
+      <w:r>
+        <w:rPr>
+          <w:i/>
+          <w:lang w:val="id-ID"/>
+        </w:rPr>
+        <w:t>broadcast</w:t>
+      </w:r>
+      <w:r>
+        <w:rPr>
+          <w:lang w:val="id-ID"/>
+        </w:rPr>
+        <w:t xml:space="preserve"> yang dulu sering digunakan.</w:t>
+      </w:r>
+    </w:p>
+    <w:p>
+      <w:pPr>
+        <w:pStyle w:val="Heading2"/>
+        <w:spacing w:before="120"/>
+        <w:rPr>
+          <w:i w:val="0"/>
+          <w:highlight w:val="yellow"/>
+          <w:lang w:val="id-ID"/>
+        </w:rPr>
+      </w:pPr>
+      <w:bookmarkStart w:id="52" w:name="_Toc431225239"/>
+      <w:bookmarkStart w:id="53" w:name="_Toc431238783"/>
+      <w:r>
+        <w:rPr>
+          <w:i w:val="0"/>
+          <w:highlight w:val="yellow"/>
+          <w:lang w:val="id-ID"/>
+        </w:rPr>
+        <w:t>Phonegap</w:t>
+      </w:r>
+      <w:bookmarkEnd w:id="52"/>
+      <w:bookmarkEnd w:id="53"/>
+    </w:p>
+    <w:p>
+      <w:pPr>
+        <w:ind w:firstLine="567"/>
+        <w:rPr>
+          <w:highlight w:val="yellow"/>
+          <w:lang w:val="id-ID"/>
+        </w:rPr>
+      </w:pPr>
+      <w:r>
+        <w:rPr>
+          <w:highlight w:val="yellow"/>
+          <w:lang w:val="id-ID"/>
+        </w:rPr>
+        <w:t>Android dengan web base</w:t>
+      </w:r>
+    </w:p>
+    <w:p>
+      <w:pPr>
+        <w:pStyle w:val="Heading2"/>
+        <w:spacing w:before="120"/>
+        <w:rPr>
+          <w:i w:val="0"/>
+          <w:highlight w:val="yellow"/>
+          <w:lang w:val="id-ID"/>
+        </w:rPr>
+      </w:pPr>
+      <w:bookmarkStart w:id="54" w:name="_Toc431225240"/>
+      <w:bookmarkStart w:id="55" w:name="_Toc431238784"/>
+      <w:r>
+        <w:rPr>
+          <w:i w:val="0"/>
+          <w:highlight w:val="yellow"/>
+          <w:lang w:val="id-ID"/>
+        </w:rPr>
+        <w:t>Cordova</w:t>
+      </w:r>
+      <w:bookmarkEnd w:id="54"/>
+      <w:bookmarkEnd w:id="55"/>
+    </w:p>
+    <w:p>
+      <w:pPr>
+        <w:ind w:firstLine="567"/>
+        <w:rPr>
+          <w:highlight w:val="yellow"/>
+          <w:lang w:val="id-ID"/>
+        </w:rPr>
+      </w:pPr>
+      <w:r>
+        <w:rPr>
+          <w:highlight w:val="yellow"/>
+          <w:lang w:val="id-ID"/>
+        </w:rPr>
+        <w:t>Framework pada phonegap</w:t>
+      </w:r>
+    </w:p>
+    <w:p>
+      <w:pPr>
+        <w:pStyle w:val="Heading2"/>
+        <w:spacing w:before="120"/>
+        <w:rPr>
+          <w:i w:val="0"/>
+          <w:highlight w:val="yellow"/>
+          <w:lang w:val="id-ID"/>
+        </w:rPr>
+      </w:pPr>
+      <w:bookmarkStart w:id="56" w:name="_Toc431225241"/>
+      <w:bookmarkStart w:id="57" w:name="_Toc431238785"/>
+      <w:r>
+        <w:rPr>
+          <w:i w:val="0"/>
+          <w:highlight w:val="yellow"/>
+          <w:lang w:val="id-ID"/>
+        </w:rPr>
+        <w:t>Ionic</w:t>
+      </w:r>
+      <w:bookmarkEnd w:id="56"/>
+      <w:bookmarkEnd w:id="57"/>
+    </w:p>
+    <w:p>
+      <w:pPr>
+        <w:ind w:firstLine="567"/>
+        <w:rPr>
+          <w:lang w:val="id-ID"/>
+        </w:rPr>
+      </w:pPr>
+      <w:r>
+        <w:rPr>
+          <w:highlight w:val="yellow"/>
+          <w:lang w:val="id-ID"/>
+        </w:rPr>
+        <w:t>Framework pada phonegap</w:t>
+      </w:r>
+    </w:p>
+    <w:p>
+      <w:pPr>
+        <w:pStyle w:val="Heading2"/>
+        <w:spacing w:before="120"/>
+        <w:rPr>
+          <w:i w:val="0"/>
+          <w:lang w:val="id-ID"/>
+        </w:rPr>
+      </w:pPr>
+      <w:bookmarkStart w:id="58" w:name="_Toc431225242"/>
+      <w:bookmarkStart w:id="59" w:name="_Toc431238786"/>
+      <w:r>
+        <w:rPr>
+          <w:i w:val="0"/>
+          <w:lang w:val="id-ID"/>
+        </w:rPr>
+        <w:t>PHP</w:t>
+      </w:r>
+      <w:bookmarkEnd w:id="58"/>
+      <w:bookmarkEnd w:id="59"/>
+    </w:p>
+    <w:p>
+      <w:pPr>
+        <w:ind w:firstLine="567"/>
+        <w:rPr>
+          <w:color w:val="272727"/>
+          <w:shd w:val="clear" w:color="auto" w:fill="FFFFFF"/>
+        </w:rPr>
+      </w:pPr>
+      <w:r>
+        <w:rPr>
+          <w:lang w:val="it-IT" w:eastAsia="en-US"/>
+        </w:rPr>
+        <w:t xml:space="preserve">Hypertext Preprocessor atau PHP adalah bahasa </w:t>
+      </w:r>
+      <w:r>
+        <w:rPr>
+          <w:i/>
+          <w:lang w:val="it-IT" w:eastAsia="en-US"/>
+        </w:rPr>
+        <w:t>skrip open source</w:t>
+      </w:r>
+      <w:r>
+        <w:rPr>
+          <w:lang w:val="it-IT" w:eastAsia="en-US"/>
+        </w:rPr>
+        <w:t xml:space="preserve"> yang cocok digunakan dalam pengembangan </w:t>
+      </w:r>
+      <w:r>
+        <w:rPr>
+          <w:i/>
+          <w:lang w:val="it-IT" w:eastAsia="en-US"/>
+        </w:rPr>
+        <w:t>web</w:t>
+      </w:r>
+      <w:r>
+        <w:rPr>
+          <w:lang w:val="it-IT" w:eastAsia="en-US"/>
+        </w:rPr>
+        <w:t xml:space="preserve"> </w:t>
+      </w:r>
+      <w:r>
+        <w:rPr>
+          <w:lang w:val="it-IT" w:eastAsia="en-US"/>
+        </w:rPr>
+        <w:t xml:space="preserve">yang dapat disisipkan ke dalam bahasa pemograman HTML. PHP banyak digunakan untuk pemograman berbasis </w:t>
+      </w:r>
+      <w:r>
+        <w:rPr>
+          <w:i/>
+          <w:lang w:val="it-IT" w:eastAsia="en-US"/>
+        </w:rPr>
+        <w:t>web</w:t>
+      </w:r>
+      <w:r>
+        <w:rPr>
+          <w:lang w:val="it-IT" w:eastAsia="en-US"/>
+        </w:rPr>
+        <w:t xml:space="preserve"> based yang dinamis. PHP pertama kali dibuat oleh Rasmus Leodrof pada tahun 1995 guna untuk pengolahan data formulir pada </w:t>
+      </w:r>
+      <w:r>
+        <w:rPr>
+          <w:i/>
+          <w:lang w:val="it-IT" w:eastAsia="en-US"/>
+        </w:rPr>
+        <w:t>web</w:t>
+      </w:r>
+      <w:r>
+        <w:rPr>
+          <w:lang w:val="it-IT" w:eastAsia="en-US"/>
+        </w:rPr>
+        <w:t xml:space="preserve">. Pada tahun 1997 hingga tahun 2015 bahasa pemograman PHP sendiri selalu </w:t>
+      </w:r>
+      <w:r>
+        <w:rPr>
+          <w:i/>
+          <w:lang w:val="it-IT" w:eastAsia="en-US"/>
+        </w:rPr>
+        <w:t>update</w:t>
+      </w:r>
+      <w:r>
+        <w:rPr>
+          <w:lang w:val="it-IT" w:eastAsia="en-US"/>
+        </w:rPr>
+        <w:t xml:space="preserve"> sesuai dengan perkembangan jaman, perusahaan yang memegang bah</w:t>
+      </w:r>
+      <w:r>
+        <w:rPr>
+          <w:lang w:val="it-IT" w:eastAsia="en-US"/>
+        </w:rPr>
+        <w:t>asa pemograman php bernama Zend</w:t>
+      </w:r>
+      <w:r>
+        <w:rPr>
+          <w:color w:val="272727"/>
+          <w:shd w:val="clear" w:color="auto" w:fill="FFFFFF"/>
+        </w:rPr>
+        <w:t>.</w:t>
+      </w:r>
+    </w:p>
+    <w:p>
+      <w:pPr>
+        <w:pStyle w:val="Heading2"/>
+        <w:spacing w:before="120"/>
+        <w:rPr>
+          <w:i w:val="0"/>
+          <w:lang w:val="id-ID"/>
+        </w:rPr>
+      </w:pPr>
+      <w:bookmarkStart w:id="60" w:name="_Toc431225243"/>
+      <w:bookmarkStart w:id="61" w:name="_Toc431238787"/>
+      <w:r>
+        <w:rPr>
+          <w:i w:val="0"/>
+          <w:lang w:val="id-ID"/>
+        </w:rPr>
+        <w:t>MYSQL</w:t>
+      </w:r>
+      <w:bookmarkEnd w:id="60"/>
+      <w:bookmarkEnd w:id="61"/>
+    </w:p>
+    <w:p>
+      <w:pPr>
+        <w:ind w:firstLine="567"/>
+        <w:rPr>
+          <w:lang w:val="it-IT" w:eastAsia="en-US"/>
+        </w:rPr>
+      </w:pPr>
+      <w:r>
+        <w:rPr>
+          <w:lang w:val="it-IT" w:eastAsia="en-US"/>
+        </w:rPr>
+        <w:t>MySQL adalah sebuah perangkat lunak sistem manajemen basis data SQL (database management system) atau DBMS yang multithread, multi-user,dengan sekitar 6 juta instalasi di seluruh dunia. MySQL AB membuat MySQL tersedia sebagai perangkat lunak gratis dibawah lisensi GNU General Public License (GPL), tetapi mereka juga menjual dibawah lisensi komersial untuk kasus-kasus dimana penggunaannya tidak cocok dengan penggunaan GPL.</w:t>
+      </w:r>
+    </w:p>
+    <w:p>
+      <w:pPr>
+        <w:ind w:firstLine="567"/>
+        <w:rPr>
+          <w:color w:val="272727"/>
+          <w:shd w:val="clear" w:color="auto" w:fill="FFFFFF"/>
+        </w:rPr>
+      </w:pPr>
+      <w:r>
+        <w:rPr>
+          <w:lang w:val="it-IT" w:eastAsia="en-US"/>
+        </w:rPr>
+        <w:t>MySQL sebenarnya merupakan turunan salah satu konsep utama dalam database sejak lama, yaitu SQL (Structured Query Language). SQL adalah sebuah konsep pengoperasian database, terutama untuk pemilihan atau seleksi dan pemasukan data, yang memungkinkan pengoperasian data dikerjakan dengan mudah secara otomastis.</w:t>
+      </w:r>
+      <w:r>
+        <w:rPr>
+          <w:color w:val="272727"/>
+          <w:shd w:val="clear" w:color="auto" w:fill="FFFFFF"/>
+        </w:rPr>
+        <w:t>.</w:t>
+      </w:r>
+    </w:p>
+    <w:p>
+      <w:pPr>
+        <w:pStyle w:val="Heading2"/>
+        <w:spacing w:before="120"/>
+        <w:rPr>
+          <w:i w:val="0"/>
+          <w:lang w:val="id-ID"/>
+        </w:rPr>
+      </w:pPr>
+      <w:bookmarkStart w:id="62" w:name="_Toc431225244"/>
+      <w:bookmarkStart w:id="63" w:name="_Toc431238788"/>
+      <w:r>
+        <w:rPr>
+          <w:i w:val="0"/>
+          <w:lang w:val="id-ID"/>
+        </w:rPr>
+        <w:lastRenderedPageBreak/>
+        <w:t>JavaScript</w:t>
+      </w:r>
+      <w:bookmarkEnd w:id="62"/>
+      <w:bookmarkEnd w:id="63"/>
+    </w:p>
+    <w:p>
+      <w:pPr>
+        <w:ind w:firstLine="567"/>
+        <w:rPr>
+          <w:color w:val="272727"/>
+          <w:shd w:val="clear" w:color="auto" w:fill="FFFFFF"/>
+        </w:rPr>
+      </w:pPr>
+      <w:r>
+        <w:rPr>
+          <w:lang w:val="id-ID"/>
+        </w:rPr>
+        <w:t>JavaScript adalah bahasa pemrograman berbasis java yang merupakan interface pembantu dalam pemrograman web.</w:t>
+      </w:r>
+      <w:r>
+        <w:rPr>
+          <w:lang w:val="id-ID"/>
+        </w:rPr>
+        <w:t xml:space="preserve"> </w:t>
+      </w:r>
+      <w:r>
+        <w:rPr>
+          <w:lang w:val="id-ID"/>
+        </w:rPr>
+        <w:t xml:space="preserve">JavaScript adalah bahasa pemograman web yang bersifat </w:t>
+      </w:r>
+      <w:r>
+        <w:rPr>
+          <w:i/>
+          <w:lang w:val="id-ID"/>
+        </w:rPr>
+        <w:t>Client Side Programming Language</w:t>
+      </w:r>
+      <w:r>
+        <w:rPr>
+          <w:lang w:val="id-ID"/>
+        </w:rPr>
+        <w:t xml:space="preserve">. </w:t>
+      </w:r>
+      <w:r>
+        <w:rPr>
+          <w:i/>
+          <w:lang w:val="id-ID"/>
+        </w:rPr>
+        <w:t>Client Side Programming Language</w:t>
+      </w:r>
+      <w:r>
+        <w:rPr>
+          <w:lang w:val="id-ID"/>
+        </w:rPr>
+        <w:t xml:space="preserve"> adalah tipe bahasa pemograman yang pemrosesannya dilakukan oleh client.</w:t>
+      </w:r>
+      <w:r>
+        <w:rPr>
+          <w:lang w:val="id-ID"/>
+        </w:rPr>
+        <w:t xml:space="preserve"> </w:t>
+      </w:r>
+      <w:r>
+        <w:rPr>
+          <w:color w:val="272727"/>
+          <w:shd w:val="clear" w:color="auto" w:fill="FFFFFF"/>
+        </w:rPr>
+        <w:t>Jenis bahasa pemograman</w:t>
+      </w:r>
+      <w:r>
+        <w:rPr>
+          <w:rStyle w:val="apple-converted-space"/>
+          <w:color w:val="272727"/>
+          <w:shd w:val="clear" w:color="auto" w:fill="FFFFFF"/>
+        </w:rPr>
+        <w:t> </w:t>
+      </w:r>
+      <w:r>
+        <w:rPr>
+          <w:i/>
+          <w:iCs/>
+          <w:color w:val="272727"/>
+          <w:bdr w:val="none" w:sz="0" w:space="0" w:color="auto" w:frame="1"/>
+          <w:shd w:val="clear" w:color="auto" w:fill="FFFFFF"/>
+        </w:rPr>
+        <w:t>Client Side</w:t>
+      </w:r>
+      <w:r>
+        <w:rPr>
+          <w:rStyle w:val="apple-converted-space"/>
+          <w:color w:val="272727"/>
+          <w:shd w:val="clear" w:color="auto" w:fill="FFFFFF"/>
+        </w:rPr>
+        <w:t> </w:t>
+      </w:r>
+      <w:r>
+        <w:rPr>
+          <w:color w:val="272727"/>
+          <w:shd w:val="clear" w:color="auto" w:fill="FFFFFF"/>
+        </w:rPr>
+        <w:t>berbeda dengan bahasa pemograman</w:t>
+      </w:r>
+      <w:r>
+        <w:rPr>
+          <w:rStyle w:val="apple-converted-space"/>
+          <w:color w:val="272727"/>
+          <w:shd w:val="clear" w:color="auto" w:fill="FFFFFF"/>
+        </w:rPr>
+        <w:t> </w:t>
+      </w:r>
+      <w:r>
+        <w:rPr>
+          <w:i/>
+          <w:iCs/>
+          <w:color w:val="272727"/>
+          <w:bdr w:val="none" w:sz="0" w:space="0" w:color="auto" w:frame="1"/>
+          <w:shd w:val="clear" w:color="auto" w:fill="FFFFFF"/>
+        </w:rPr>
+        <w:t>Server Side</w:t>
+      </w:r>
+      <w:r>
+        <w:rPr>
+          <w:rStyle w:val="apple-converted-space"/>
+          <w:i/>
+          <w:iCs/>
+          <w:color w:val="272727"/>
+          <w:bdr w:val="none" w:sz="0" w:space="0" w:color="auto" w:frame="1"/>
+          <w:shd w:val="clear" w:color="auto" w:fill="FFFFFF"/>
+        </w:rPr>
+        <w:t> </w:t>
+      </w:r>
+      <w:r>
+        <w:rPr>
+          <w:color w:val="272727"/>
+          <w:shd w:val="clear" w:color="auto" w:fill="FFFFFF"/>
+        </w:rPr>
+        <w:t>seperti PHP, dimana untuk</w:t>
+      </w:r>
+      <w:r>
+        <w:rPr>
+          <w:rStyle w:val="apple-converted-space"/>
+          <w:color w:val="272727"/>
+          <w:shd w:val="clear" w:color="auto" w:fill="FFFFFF"/>
+        </w:rPr>
+        <w:t> </w:t>
+      </w:r>
+      <w:r>
+        <w:rPr>
+          <w:i/>
+          <w:iCs/>
+          <w:color w:val="272727"/>
+          <w:bdr w:val="none" w:sz="0" w:space="0" w:color="auto" w:frame="1"/>
+          <w:shd w:val="clear" w:color="auto" w:fill="FFFFFF"/>
+        </w:rPr>
+        <w:t>server side</w:t>
+      </w:r>
+      <w:r>
+        <w:rPr>
+          <w:rStyle w:val="apple-converted-space"/>
+          <w:i/>
+          <w:iCs/>
+          <w:color w:val="272727"/>
+          <w:bdr w:val="none" w:sz="0" w:space="0" w:color="auto" w:frame="1"/>
+          <w:shd w:val="clear" w:color="auto" w:fill="FFFFFF"/>
+        </w:rPr>
+        <w:t> </w:t>
+      </w:r>
+      <w:r>
+        <w:rPr>
+          <w:color w:val="272727"/>
+          <w:shd w:val="clear" w:color="auto" w:fill="FFFFFF"/>
+        </w:rPr>
+        <w:t>seluruh kode program dijalankan di sisi server.</w:t>
+      </w:r>
+    </w:p>
+    <w:p>
+      <w:pPr>
+        <w:pStyle w:val="Heading2"/>
+        <w:spacing w:before="120"/>
+        <w:rPr>
+          <w:i w:val="0"/>
+          <w:lang w:val="id-ID"/>
+        </w:rPr>
+      </w:pPr>
+      <w:bookmarkStart w:id="64" w:name="_Toc431225245"/>
+      <w:bookmarkStart w:id="65" w:name="_Toc431238789"/>
+      <w:r>
+        <w:rPr>
+          <w:i w:val="0"/>
+          <w:lang w:val="id-ID"/>
+        </w:rPr>
+        <w:t>JSON</w:t>
+      </w:r>
+      <w:bookmarkEnd w:id="64"/>
+      <w:bookmarkEnd w:id="65"/>
+    </w:p>
+    <w:p>
+      <w:pPr>
+        <w:ind w:firstLine="540"/>
+        <w:rPr>
+          <w:lang w:val="it-IT" w:eastAsia="en-US"/>
+        </w:rPr>
+      </w:pPr>
+      <w:r>
+        <w:rPr>
+          <w:lang w:val="id-ID"/>
+        </w:rPr>
+        <w:t>JSON (JavaScript Object Notation) adalah format pertukaran data yang ringan, mudah dibaca dan ditulis oleh manusia, serta mudah diterjemahkan dan dibuat (generate) oleh komputer.</w:t>
+      </w:r>
+      <w:r>
+        <w:rPr>
+          <w:lang w:val="id-ID"/>
+        </w:rPr>
+        <w:t xml:space="preserve"> </w:t>
+      </w:r>
+      <w:r>
+        <w:rPr>
+          <w:lang w:val="id-ID"/>
+        </w:rPr>
+        <w:t>JSON merupakan format teks yang tidak bergantung pada bahasa pemprograman apapun karena menggunakan gaya bahasa yang umum digunakan oleh programmer keluarga C termasuk C, C++, C#, Java, JavaScript, Perl, Python dll. Oleh karena sifat-sifat tersebut, menjadikan JSON ideal sebagai bahasa pertukaran-data.</w:t>
+      </w:r>
+      <w:r>
+        <w:rPr>
+          <w:lang w:val="id-ID"/>
+        </w:rPr>
+        <w:t xml:space="preserve"> Untuk membangun aplikasi android, tidak bisa langsung menggunakan PHP untuk mengakses data. Oleh karena itu, untuk menjembatani antara </w:t>
+      </w:r>
+      <w:r>
+        <w:rPr>
+          <w:i/>
+          <w:lang w:val="id-ID"/>
+        </w:rPr>
+        <w:t xml:space="preserve">front end </w:t>
+      </w:r>
+      <w:r>
+        <w:rPr>
+          <w:lang w:val="id-ID"/>
+        </w:rPr>
+        <w:t xml:space="preserve">dan </w:t>
+      </w:r>
+      <w:r>
+        <w:rPr>
+          <w:i/>
+          <w:lang w:val="id-ID"/>
+        </w:rPr>
+        <w:t>back end</w:t>
+      </w:r>
+      <w:r>
+        <w:rPr>
+          <w:lang w:val="id-ID"/>
+        </w:rPr>
+        <w:t xml:space="preserve"> digunakan JSON.</w:t>
       </w:r>
     </w:p>
     <w:p>
       <w:pPr>
         <w:jc w:val="center"/>
         <w:rPr>
-          <w:lang w:val="id-ID"/>
+          <w:lang w:val="it-IT"/>
         </w:rPr>
       </w:pPr>
     </w:p>
@@ -8771,7 +9410,7 @@
           <w:lang w:val="id-ID"/>
         </w:rPr>
       </w:pPr>
-      <w:bookmarkStart w:id="49" w:name="_Toc432296368"/>
+      <w:bookmarkStart w:id="66" w:name="_Toc432296368"/>
       <w:r>
         <w:lastRenderedPageBreak/>
         <w:t>BAB I</w:t>
@@ -8782,6 +9421,9 @@
       <w:r>
         <w:br/>
       </w:r>
+      <w:bookmarkStart w:id="67" w:name="_Toc360782128"/>
+      <w:bookmarkEnd w:id="45"/>
+      <w:bookmarkEnd w:id="66"/>
       <w:r>
         <w:rPr>
           <w:lang w:val="id-ID"/>
@@ -8790,43 +9432,9 @@
       </w:r>
       <w:r>
         <w:rPr>
-          <w:highlight w:val="yellow"/>
-        </w:rPr>
-        <w:t>[</w:t>
-      </w:r>
-      <w:r>
-        <w:rPr>
-          <w:highlight w:val="yellow"/>
-          <w:lang w:val="id-ID"/>
-        </w:rPr>
-        <w:t xml:space="preserve">DAN </w:t>
-      </w:r>
-      <w:r>
-        <w:rPr>
-          <w:highlight w:val="yellow"/>
-          <w:lang w:val="id-ID"/>
-        </w:rPr>
-        <w:t>PER</w:t>
-      </w:r>
-      <w:r>
-        <w:rPr>
-          <w:highlight w:val="yellow"/>
-          <w:lang w:val="id-ID"/>
-        </w:rPr>
-        <w:t>A</w:t>
-      </w:r>
-      <w:r>
-        <w:rPr>
-          <w:highlight w:val="yellow"/>
-          <w:lang w:val="id-ID"/>
-        </w:rPr>
-        <w:t>NCANGAN</w:t>
-      </w:r>
-      <w:r>
-        <w:rPr>
-          <w:highlight w:val="yellow"/>
-        </w:rPr>
-        <w:t>]</w:t>
+          <w:lang w:val="id-ID"/>
+        </w:rPr>
+        <w:t>DAN PERANCANGAN</w:t>
       </w:r>
       <w:r>
         <w:rPr>
@@ -8834,141 +9442,64 @@
         </w:rPr>
         <w:t xml:space="preserve"> SISTEM</w:t>
       </w:r>
-      <w:bookmarkEnd w:id="46"/>
-      <w:bookmarkEnd w:id="49"/>
     </w:p>
     <w:p>
       <w:pPr>
         <w:ind w:firstLine="720"/>
-        <w:rPr>
-          <w:lang w:val="id-ID"/>
-        </w:rPr>
-      </w:pPr>
-      <w:r>
-        <w:rPr>
-          <w:highlight w:val="yellow"/>
-          <w:lang w:val="id-ID"/>
-        </w:rPr>
-        <w:t>[</w:t>
-      </w:r>
-      <w:r>
-        <w:rPr>
-          <w:highlight w:val="yellow"/>
-          <w:lang w:val="id-ID"/>
-        </w:rPr>
-        <w:t>Jika pada kerja praktik anda mendapatkan tugas menganalisis sistem yang sudah ada,  tulisan</w:t>
-      </w:r>
-      <w:r>
-        <w:rPr>
-          <w:highlight w:val="yellow"/>
+      </w:pPr>
+      <w:r>
+        <w:t>Bab ini menjelaskan analisis permasalahan dan perancangan dari sistem yang akan dibangun.</w:t>
+      </w:r>
+      <w:r>
+        <w:rPr>
           <w:lang w:val="id-ID"/>
         </w:rPr>
         <w:t xml:space="preserve"> </w:t>
       </w:r>
       <w:r>
         <w:rPr>
-          <w:highlight w:val="yellow"/>
-          <w:lang w:val="id-ID"/>
-        </w:rPr>
-        <w:t xml:space="preserve">perancangan pada judul dapat dihilangkan. </w:t>
-      </w:r>
-      <w:r>
-        <w:rPr>
-          <w:highlight w:val="yellow"/>
-          <w:lang w:val="id-ID"/>
-        </w:rPr>
-        <w:t xml:space="preserve">Bab ini membahas tahap analisis permasalahan dan perancangan </w:t>
-      </w:r>
-      <w:r>
-        <w:rPr>
-          <w:highlight w:val="yellow"/>
-          <w:lang w:val="id-ID"/>
-        </w:rPr>
-        <w:t>dari sistem yang akan dibangun</w:t>
-      </w:r>
-      <w:r>
-        <w:rPr>
-          <w:highlight w:val="yellow"/>
-          <w:lang w:val="id-ID"/>
-        </w:rPr>
-        <w:t>. Analisis permasalahan membahas permasalahan yang yang diang</w:t>
-      </w:r>
-      <w:r>
-        <w:rPr>
-          <w:highlight w:val="yellow"/>
-          <w:lang w:val="id-ID"/>
-        </w:rPr>
-        <w:t>k</w:t>
-      </w:r>
-      <w:r>
-        <w:rPr>
-          <w:highlight w:val="yellow"/>
-          <w:lang w:val="id-ID"/>
-        </w:rPr>
-        <w:t>at</w:t>
-      </w:r>
-      <w:r>
-        <w:rPr>
-          <w:highlight w:val="yellow"/>
-          <w:lang w:val="id-ID"/>
-        </w:rPr>
-        <w:t xml:space="preserve"> dalam pengerjaan </w:t>
-      </w:r>
-      <w:r>
-        <w:rPr>
-          <w:highlight w:val="yellow"/>
-          <w:lang w:val="id-ID"/>
-        </w:rPr>
-        <w:t>kerja praktik</w:t>
-      </w:r>
-      <w:r>
-        <w:rPr>
-          <w:highlight w:val="yellow"/>
-          <w:lang w:val="id-ID"/>
-        </w:rPr>
-        <w:t>.</w:t>
-      </w:r>
-      <w:r>
-        <w:rPr>
-          <w:highlight w:val="yellow"/>
-          <w:lang w:val="id-ID"/>
-        </w:rPr>
-        <w:t xml:space="preserve"> Analisis kebutuhan mencantumkan kebutuhan-kebutuhan yang diperlukan perangkat lunak.</w:t>
-      </w:r>
-      <w:r>
-        <w:rPr>
-          <w:highlight w:val="yellow"/>
-          <w:lang w:val="id-ID"/>
-        </w:rPr>
-        <w:t xml:space="preserve"> </w:t>
-      </w:r>
-      <w:r>
-        <w:rPr>
-          <w:highlight w:val="yellow"/>
-          <w:lang w:val="id-ID"/>
-        </w:rPr>
-        <w:t>Selanjutnya dibahas mengenai perancangan sistem yang dibuat</w:t>
-      </w:r>
-      <w:r>
-        <w:rPr>
-          <w:highlight w:val="yellow"/>
-          <w:lang w:val="id-ID"/>
-        </w:rPr>
-        <w:t xml:space="preserve"> dan pendekatan perancangan sisem yang dipakai</w:t>
-      </w:r>
-      <w:r>
-        <w:rPr>
-          <w:highlight w:val="yellow"/>
-          <w:lang w:val="id-ID"/>
-        </w:rPr>
-        <w:t>.</w:t>
-      </w:r>
-      <w:r>
-        <w:rPr>
-          <w:highlight w:val="yellow"/>
-          <w:lang w:val="id-ID"/>
-        </w:rPr>
-        <w:t>]</w:t>
+          <w:lang w:val="id-ID"/>
+        </w:rPr>
+        <w:t>Analisis permasalahan membahas permasalahan yang yang diangkat dalam pengerjaan kerja praktik.</w:t>
+      </w:r>
+      <w:r>
+        <w:t xml:space="preserve"> Pada bab ini bagian analisis akan menjelaskan deskripsi perangkat lunak, detail spesifikasi perangkat lunak yang dibangun, spesifikasi kebutuhan perangkat lunak, spesifikasi lingkungan pengembangan perangkat lunak, dan hasil analisa kebutuhan. Untuk tahap perancangan akan menjabarkan pendekatan perancangan sistem, desain </w:t>
+      </w:r>
+      <w:r>
+        <w:rPr>
+          <w:i/>
+        </w:rPr>
+        <w:t>database</w:t>
+      </w:r>
+      <w:r>
+        <w:t xml:space="preserve"> CDM (</w:t>
+      </w:r>
+      <w:r>
+        <w:rPr>
+          <w:i/>
+        </w:rPr>
+        <w:t>Conceptual Data Model</w:t>
+      </w:r>
+      <w:r>
+        <w:t>),</w:t>
+      </w:r>
+      <w:r>
+        <w:rPr>
+          <w:lang w:val="id-ID"/>
+        </w:rPr>
+        <w:t xml:space="preserve"> dan</w:t>
+      </w:r>
+      <w:r>
+        <w:t xml:space="preserve"> PDM (</w:t>
+      </w:r>
+      <w:r>
+        <w:rPr>
+          <w:i/>
+        </w:rPr>
+        <w:t>Physical Data Model</w:t>
+      </w:r>
+      <w:r>
+        <w:t>).</w:t>
       </w:r>
     </w:p>
     <w:p>
@@ -8977,25 +9508,227 @@
         <w:spacing w:before="120"/>
         <w:rPr>
           <w:i w:val="0"/>
-        </w:rPr>
-      </w:pPr>
-      <w:bookmarkStart w:id="50" w:name="_Toc360782104"/>
-      <w:bookmarkStart w:id="51" w:name="_Toc432296369"/>
+          <w:lang w:val="id-ID"/>
+        </w:rPr>
+      </w:pPr>
+      <w:bookmarkStart w:id="68" w:name="_Toc431225247"/>
+      <w:bookmarkStart w:id="69" w:name="_Toc431238791"/>
       <w:r>
         <w:rPr>
           <w:i w:val="0"/>
         </w:rPr>
         <w:t>Analisis</w:t>
       </w:r>
-      <w:bookmarkEnd w:id="50"/>
       <w:r>
         <w:rPr>
           <w:i w:val="0"/>
           <w:lang w:val="id-ID"/>
         </w:rPr>
+        <w:t xml:space="preserve"> dan Perancangan BOT Telegram</w:t>
+      </w:r>
+      <w:bookmarkEnd w:id="68"/>
+      <w:bookmarkEnd w:id="69"/>
+    </w:p>
+    <w:p>
+      <w:pPr>
+        <w:pStyle w:val="Heading3"/>
+      </w:pPr>
+      <w:bookmarkStart w:id="70" w:name="_Toc431225248"/>
+      <w:bookmarkStart w:id="71" w:name="_Toc431238792"/>
+      <w:r>
+        <w:t>Analisis</w:t>
+      </w:r>
+      <w:r>
         <w:t xml:space="preserve"> Sistem</w:t>
       </w:r>
-      <w:bookmarkEnd w:id="51"/>
+      <w:bookmarkEnd w:id="70"/>
+      <w:bookmarkEnd w:id="71"/>
+    </w:p>
+    <w:p>
+      <w:pPr>
+        <w:ind w:firstLine="540"/>
+        <w:rPr>
+          <w:lang w:val="en-GB" w:eastAsia="en-US"/>
+        </w:rPr>
+      </w:pPr>
+      <w:bookmarkStart w:id="72" w:name="_Toc431225249"/>
+      <w:r>
+        <w:rPr>
+          <w:lang w:val="en-GB" w:eastAsia="en-US"/>
+        </w:rPr>
+        <w:t>Tahap analisis menjelaskan ruang lingkup, deskripsi umum sistem, metode analisa kebutuhan, hasil analisa kebutuhan dan kebutuhan perangkat lunak.</w:t>
+      </w:r>
+    </w:p>
+    <w:p>
+      <w:pPr>
+        <w:pStyle w:val="Heading4"/>
+        <w:ind w:left="1276"/>
+      </w:pPr>
+      <w:r>
+        <w:t>Analisa Kebutuhan Fungsional</w:t>
+      </w:r>
+    </w:p>
+    <w:p>
+      <w:pPr>
+        <w:ind w:firstLine="540"/>
+        <w:rPr>
+          <w:lang w:val="id-ID" w:eastAsia="en-US"/>
+        </w:rPr>
+      </w:pPr>
+      <w:r>
+        <w:rPr>
+          <w:lang w:val="id-ID" w:eastAsia="en-US"/>
+        </w:rPr>
+        <w:t>Pada pengembangan BOT Telegram, terdapat 4 kebutuhan yang harus dipenuhi. Kebutuhan-kebutuhan tersebut antara lain adalah :</w:t>
+      </w:r>
+    </w:p>
+    <w:p>
+      <w:pPr>
+        <w:pStyle w:val="ListParagraph"/>
+        <w:numPr>
+          <w:ilvl w:val="7"/>
+          <w:numId w:val="5"/>
+        </w:numPr>
+        <w:ind w:left="993"/>
+        <w:rPr>
+          <w:b/>
+          <w:lang w:val="id-ID" w:eastAsia="en-US"/>
+        </w:rPr>
+      </w:pPr>
+      <w:r>
+        <w:rPr>
+          <w:b/>
+          <w:lang w:val="id-ID" w:eastAsia="en-US"/>
+        </w:rPr>
+        <w:t>Mengecek status u</w:t>
+      </w:r>
+      <w:r>
+        <w:rPr>
+          <w:b/>
+          <w:lang w:val="id-ID" w:eastAsia="en-US"/>
+        </w:rPr>
+        <w:t>nit ODP</w:t>
+      </w:r>
+    </w:p>
+    <w:p>
+      <w:pPr>
+        <w:pStyle w:val="ListParagraph"/>
+        <w:ind w:left="993"/>
+        <w:rPr>
+          <w:lang w:val="id-ID" w:eastAsia="en-US"/>
+        </w:rPr>
+      </w:pPr>
+      <w:r>
+        <w:rPr>
+          <w:lang w:val="id-ID" w:eastAsia="en-US"/>
+        </w:rPr>
+        <w:t>Merupakan fungsi utama dari BOT Telegram, yakni mengecek unit ODP. Data yang diberikan pada user adalah nama unit, lokasi ODP, alamat, kapasitas ODP dan state atau status dari ODP.</w:t>
+      </w:r>
+    </w:p>
+    <w:p>
+      <w:pPr>
+        <w:pStyle w:val="ListParagraph"/>
+        <w:numPr>
+          <w:ilvl w:val="7"/>
+          <w:numId w:val="5"/>
+        </w:numPr>
+        <w:ind w:left="993"/>
+        <w:rPr>
+          <w:b/>
+          <w:lang w:val="id-ID" w:eastAsia="en-US"/>
+        </w:rPr>
+      </w:pPr>
+      <w:r>
+        <w:rPr>
+          <w:b/>
+          <w:lang w:val="id-ID" w:eastAsia="en-US"/>
+        </w:rPr>
+        <w:t>Mencatat log request dari user</w:t>
+      </w:r>
+    </w:p>
+    <w:p>
+      <w:pPr>
+        <w:pStyle w:val="ListParagraph"/>
+        <w:ind w:left="993"/>
+        <w:rPr>
+          <w:lang w:val="id-ID" w:eastAsia="en-US"/>
+        </w:rPr>
+      </w:pPr>
+      <w:r>
+        <w:rPr>
+          <w:lang w:val="id-ID" w:eastAsia="en-US"/>
+        </w:rPr>
+        <w:t>Merupakan salah satu fungsi dari BOT Telegram, yakni mencatat setiap perintah atau request dari user kepada BOT agar bisa dipantau siapa saja dan apa saja perintah yang diketikkan.</w:t>
+      </w:r>
+    </w:p>
+    <w:p>
+      <w:pPr>
+        <w:pStyle w:val="ListParagraph"/>
+        <w:numPr>
+          <w:ilvl w:val="7"/>
+          <w:numId w:val="5"/>
+        </w:numPr>
+        <w:ind w:left="993"/>
+        <w:rPr>
+          <w:b/>
+          <w:lang w:val="id-ID" w:eastAsia="en-US"/>
+        </w:rPr>
+      </w:pPr>
+      <w:r>
+        <w:rPr>
+          <w:b/>
+          <w:lang w:val="id-ID" w:eastAsia="en-US"/>
+        </w:rPr>
+        <w:t>Mengelola permintaan GOLIVE</w:t>
+      </w:r>
+    </w:p>
+    <w:p>
+      <w:pPr>
+        <w:pStyle w:val="ListParagraph"/>
+        <w:ind w:left="993"/>
+        <w:rPr>
+          <w:lang w:val="id-ID" w:eastAsia="en-US"/>
+        </w:rPr>
+      </w:pPr>
+      <w:r>
+        <w:rPr>
+          <w:lang w:val="id-ID" w:eastAsia="en-US"/>
+        </w:rPr>
+        <w:lastRenderedPageBreak/>
+        <w:t xml:space="preserve">Dalam mengelola permintaan GOLIVE, BOT dapat memasukkan unit ODP yang belum GOLIVE kedalam list lalu </w:t>
+      </w:r>
+    </w:p>
+    <w:p>
+      <w:pPr>
+        <w:pStyle w:val="ListParagraph"/>
+        <w:numPr>
+          <w:ilvl w:val="7"/>
+          <w:numId w:val="5"/>
+        </w:numPr>
+        <w:ind w:left="993"/>
+        <w:rPr>
+          <w:b/>
+          <w:lang w:val="id-ID" w:eastAsia="en-US"/>
+        </w:rPr>
+      </w:pPr>
+      <w:r>
+        <w:rPr>
+          <w:b/>
+          <w:lang w:val="id-ID" w:eastAsia="en-US"/>
+        </w:rPr>
+        <w:t>Mengirim pesan terjadwal</w:t>
+      </w:r>
+    </w:p>
+    <w:p>
+      <w:pPr>
+        <w:pStyle w:val="Heading3"/>
+      </w:pPr>
+      <w:bookmarkStart w:id="73" w:name="_Toc431238793"/>
+      <w:r>
+        <w:t>Perancangan Sistem</w:t>
+      </w:r>
+      <w:bookmarkEnd w:id="72"/>
+      <w:bookmarkEnd w:id="73"/>
     </w:p>
     <w:p>
       <w:pPr>
@@ -9030,48 +9763,127 @@
           <w:highlight w:val="yellow"/>
           <w:lang w:val="en-GB" w:eastAsia="en-US"/>
         </w:rPr>
-        <w:t>dibagi menjadi beberapa b</w:t>
+        <w:t>dibagi menjadi beberapa bagian antara lain cakupan permasalahan, deskripsi umum sistem, kasus penggunaan s</w:t>
+      </w:r>
+      <w:r>
+        <w:rPr>
+          <w:highlight w:val="yellow"/>
+          <w:lang w:val="id-ID" w:eastAsia="en-US"/>
+        </w:rPr>
+        <w:t>i</w:t>
       </w:r>
       <w:r>
         <w:rPr>
           <w:highlight w:val="yellow"/>
           <w:lang w:val="en-GB" w:eastAsia="en-US"/>
         </w:rPr>
-        <w:t>agian antara lain</w:t>
+        <w:t>stem</w:t>
+      </w:r>
+      <w:r>
+        <w:rPr>
+          <w:highlight w:val="yellow"/>
+          <w:lang w:val="id-ID" w:eastAsia="en-US"/>
+        </w:rPr>
+        <w:t xml:space="preserve"> (jika sistem yang dibuat berorientasi objek)</w:t>
       </w:r>
       <w:r>
         <w:rPr>
           <w:highlight w:val="yellow"/>
           <w:lang w:val="en-GB" w:eastAsia="en-US"/>
         </w:rPr>
-        <w:t xml:space="preserve"> </w:t>
-      </w:r>
-      <w:r>
-        <w:rPr>
-          <w:highlight w:val="yellow"/>
+        <w:t>, dan kebutuhan perangkat lunak.]</w:t>
+      </w:r>
+    </w:p>
+    <w:p>
+      <w:pPr>
+        <w:rPr>
           <w:lang w:val="en-GB" w:eastAsia="en-US"/>
         </w:rPr>
-        <w:t>cakupan</w:t>
-      </w:r>
-      <w:r>
-        <w:rPr>
-          <w:highlight w:val="yellow"/>
+      </w:pPr>
+    </w:p>
+    <w:p>
+      <w:pPr>
+        <w:pStyle w:val="Heading2"/>
+        <w:spacing w:before="120"/>
+        <w:rPr>
+          <w:i w:val="0"/>
+        </w:rPr>
+      </w:pPr>
+      <w:bookmarkStart w:id="74" w:name="_Toc431225250"/>
+      <w:bookmarkStart w:id="75" w:name="_Toc431238794"/>
+      <w:r>
+        <w:rPr>
+          <w:i w:val="0"/>
+        </w:rPr>
+        <w:t>Analisis</w:t>
+      </w:r>
+      <w:r>
+        <w:rPr>
+          <w:i w:val="0"/>
+          <w:lang w:val="id-ID"/>
+        </w:rPr>
+        <w:t xml:space="preserve"> dan Perancangan Aplikasi Pantau</w:t>
+      </w:r>
+      <w:bookmarkEnd w:id="74"/>
+      <w:bookmarkEnd w:id="75"/>
+    </w:p>
+    <w:p>
+      <w:pPr>
+        <w:pStyle w:val="Heading3"/>
+      </w:pPr>
+      <w:bookmarkStart w:id="76" w:name="_Toc360782104"/>
+      <w:bookmarkStart w:id="77" w:name="_Toc431225251"/>
+      <w:bookmarkStart w:id="78" w:name="_Toc431238795"/>
+      <w:r>
+        <w:t>Analisis</w:t>
+      </w:r>
+      <w:bookmarkEnd w:id="76"/>
+      <w:r>
+        <w:t xml:space="preserve"> Sistem</w:t>
+      </w:r>
+      <w:bookmarkEnd w:id="77"/>
+      <w:bookmarkEnd w:id="78"/>
+    </w:p>
+    <w:p>
+      <w:pPr>
+        <w:ind w:firstLine="567"/>
+        <w:rPr>
           <w:lang w:val="en-GB" w:eastAsia="en-US"/>
         </w:rPr>
-        <w:t xml:space="preserve"> permasalahan, deskripsi umum sistem, kasus penggunaan </w:t>
+      </w:pPr>
+      <w:r>
+        <w:rPr>
+          <w:highlight w:val="yellow"/>
+          <w:lang w:val="id-ID" w:eastAsia="en-US"/>
+        </w:rPr>
+        <w:t>[</w:t>
       </w:r>
       <w:r>
         <w:rPr>
           <w:highlight w:val="yellow"/>
           <w:lang w:val="en-GB" w:eastAsia="en-US"/>
         </w:rPr>
-        <w:t>s</w:t>
+        <w:t xml:space="preserve">Tahap analisis </w:t>
       </w:r>
       <w:r>
         <w:rPr>
           <w:highlight w:val="yellow"/>
           <w:lang w:val="id-ID" w:eastAsia="en-US"/>
         </w:rPr>
+        <w:t xml:space="preserve">sistem </w:t>
+      </w:r>
+      <w:r>
+        <w:rPr>
+          <w:highlight w:val="yellow"/>
+          <w:lang w:val="en-GB" w:eastAsia="en-US"/>
+        </w:rPr>
+        <w:t>dibagi menjadi beberapa bagian antara lain cakupan permasalahan, deskripsi umum sistem, kasus penggunaan s</w:t>
+      </w:r>
+      <w:r>
+        <w:rPr>
+          <w:highlight w:val="yellow"/>
+          <w:lang w:val="id-ID" w:eastAsia="en-US"/>
+        </w:rPr>
         <w:t>i</w:t>
       </w:r>
       <w:r>
@@ -9093,68 +9905,106 @@
           <w:highlight w:val="yellow"/>
           <w:lang w:val="en-GB" w:eastAsia="en-US"/>
         </w:rPr>
-        <w:t xml:space="preserve">, </w:t>
-      </w:r>
-      <w:r>
-        <w:rPr>
-          <w:highlight w:val="yellow"/>
+        <w:t>, dan kebutuhan perangkat lunak.]</w:t>
+      </w:r>
+    </w:p>
+    <w:p>
+      <w:pPr>
+        <w:pStyle w:val="Heading3"/>
+      </w:pPr>
+      <w:bookmarkStart w:id="79" w:name="_Toc360782116"/>
+      <w:bookmarkStart w:id="80" w:name="_Toc431225252"/>
+      <w:bookmarkStart w:id="81" w:name="_Toc431238796"/>
+      <w:r>
+        <w:t>Perancangan Sistem</w:t>
+      </w:r>
+      <w:bookmarkEnd w:id="79"/>
+      <w:bookmarkEnd w:id="80"/>
+      <w:bookmarkEnd w:id="81"/>
+    </w:p>
+    <w:p>
+      <w:pPr>
+        <w:ind w:firstLine="567"/>
+        <w:rPr>
           <w:lang w:val="en-GB" w:eastAsia="en-US"/>
         </w:rPr>
-        <w:t xml:space="preserve">dan </w:t>
+      </w:pPr>
+      <w:r>
+        <w:rPr>
+          <w:highlight w:val="yellow"/>
+          <w:lang w:val="id-ID" w:eastAsia="en-US"/>
+        </w:rPr>
+        <w:t>[</w:t>
       </w:r>
       <w:r>
         <w:rPr>
           <w:highlight w:val="yellow"/>
           <w:lang w:val="en-GB" w:eastAsia="en-US"/>
         </w:rPr>
-        <w:t>kebutuhan perangkat lunak.</w:t>
+        <w:t xml:space="preserve">Tahap analisis </w:t>
+      </w:r>
+      <w:r>
+        <w:rPr>
+          <w:highlight w:val="yellow"/>
+          <w:lang w:val="id-ID" w:eastAsia="en-US"/>
+        </w:rPr>
+        <w:t xml:space="preserve">sistem </w:t>
       </w:r>
       <w:r>
         <w:rPr>
           <w:highlight w:val="yellow"/>
           <w:lang w:val="en-GB" w:eastAsia="en-US"/>
         </w:rPr>
-        <w:t>]</w:t>
-      </w:r>
-    </w:p>
-    <w:p>
-      <w:pPr>
-        <w:pStyle w:val="Heading2"/>
-        <w:spacing w:before="240"/>
-        <w:rPr>
-          <w:i w:val="0"/>
-        </w:rPr>
-      </w:pPr>
-      <w:bookmarkStart w:id="52" w:name="_Toc360782116"/>
-      <w:bookmarkStart w:id="53" w:name="_Toc432296370"/>
-      <w:r>
-        <w:rPr>
-          <w:i w:val="0"/>
-        </w:rPr>
-        <w:t xml:space="preserve">Perancangan </w:t>
-      </w:r>
-      <w:r>
-        <w:rPr>
-          <w:i w:val="0"/>
-        </w:rPr>
-        <w:t>Sistem</w:t>
-      </w:r>
-      <w:bookmarkEnd w:id="52"/>
-      <w:bookmarkEnd w:id="53"/>
-    </w:p>
-    <w:p>
-      <w:pPr>
-        <w:jc w:val="left"/>
-        <w:rPr>
-          <w:b/>
-          <w:smallCaps/>
-          <w:spacing w:val="5"/>
-          <w:sz w:val="24"/>
-          <w:szCs w:val="36"/>
-        </w:rPr>
-      </w:pPr>
-      <w:bookmarkStart w:id="54" w:name="_Toc360782128"/>
-      <w:r>
+        <w:t>dibagi menjadi beberapa bagian antara l</w:t>
+      </w:r>
+      <w:bookmarkStart w:id="82" w:name="_GoBack"/>
+      <w:bookmarkEnd w:id="82"/>
+      <w:r>
+        <w:rPr>
+          <w:highlight w:val="yellow"/>
+          <w:lang w:val="en-GB" w:eastAsia="en-US"/>
+        </w:rPr>
+        <w:t>ain cakupan permasalahan, deskripsi umum sistem, kasus penggunaan s</w:t>
+      </w:r>
+      <w:r>
+        <w:rPr>
+          <w:highlight w:val="yellow"/>
+          <w:lang w:val="id-ID" w:eastAsia="en-US"/>
+        </w:rPr>
+        <w:t>i</w:t>
+      </w:r>
+      <w:r>
+        <w:rPr>
+          <w:highlight w:val="yellow"/>
+          <w:lang w:val="en-GB" w:eastAsia="en-US"/>
+        </w:rPr>
+        <w:t>stem</w:t>
+      </w:r>
+      <w:r>
+        <w:rPr>
+          <w:highlight w:val="yellow"/>
+          <w:lang w:val="id-ID" w:eastAsia="en-US"/>
+        </w:rPr>
+        <w:t xml:space="preserve"> (jika sistem yang dibuat berorientasi objek)</w:t>
+      </w:r>
+      <w:r>
+        <w:rPr>
+          <w:highlight w:val="yellow"/>
+          <w:lang w:val="en-GB" w:eastAsia="en-US"/>
+        </w:rPr>
+        <w:t>, dan kebutuhan perangkat lunak.]</w:t>
+      </w:r>
+    </w:p>
+    <w:p>
+      <w:pPr>
+        <w:pStyle w:val="Heading3"/>
+      </w:pPr>
+      <w:r>
+        <w:rPr>
+          <w:b w:val="0"/>
+          <w:sz w:val="22"/>
+          <w:szCs w:val="22"/>
+        </w:rPr>
         <w:br w:type="page"/>
       </w:r>
     </w:p>
@@ -9168,12 +10018,12 @@
           <w:szCs w:val="24"/>
         </w:rPr>
       </w:pPr>
-      <w:bookmarkStart w:id="55" w:name="_Toc432296371"/>
+      <w:bookmarkStart w:id="83" w:name="_Toc432296371"/>
       <w:r>
         <w:lastRenderedPageBreak/>
         <w:t xml:space="preserve">BAB </w:t>
       </w:r>
-      <w:bookmarkEnd w:id="54"/>
+      <w:bookmarkEnd w:id="67"/>
       <w:r>
         <w:t>V</w:t>
       </w:r>
@@ -9184,7 +10034,7 @@
       <w:r>
         <w:t xml:space="preserve"> SISTEM</w:t>
       </w:r>
-      <w:bookmarkEnd w:id="55"/>
+      <w:bookmarkEnd w:id="83"/>
     </w:p>
     <w:p>
       <w:pPr>
@@ -9239,16 +10089,16 @@
           <w:i w:val="0"/>
         </w:rPr>
       </w:pPr>
-      <w:bookmarkStart w:id="56" w:name="_Toc360782130"/>
-      <w:bookmarkStart w:id="57" w:name="_Toc432296372"/>
+      <w:bookmarkStart w:id="84" w:name="_Toc360782130"/>
+      <w:bookmarkStart w:id="85" w:name="_Toc432296372"/>
       <w:r>
         <w:rPr>
           <w:i w:val="0"/>
         </w:rPr>
         <w:t>Implementasi Lapisan Antarmuka</w:t>
       </w:r>
-      <w:bookmarkEnd w:id="56"/>
-      <w:bookmarkEnd w:id="57"/>
+      <w:bookmarkEnd w:id="84"/>
+      <w:bookmarkEnd w:id="85"/>
     </w:p>
     <w:p>
       <w:pPr>
@@ -9272,16 +10122,16 @@
           <w:i w:val="0"/>
         </w:rPr>
       </w:pPr>
-      <w:bookmarkStart w:id="58" w:name="_Toc360782140"/>
-      <w:bookmarkStart w:id="59" w:name="_Toc432296373"/>
+      <w:bookmarkStart w:id="86" w:name="_Toc360782140"/>
+      <w:bookmarkStart w:id="87" w:name="_Toc432296373"/>
       <w:r>
         <w:rPr>
           <w:i w:val="0"/>
         </w:rPr>
         <w:t>Implementasi Lapisan Kontrol</w:t>
       </w:r>
-      <w:bookmarkEnd w:id="58"/>
-      <w:bookmarkEnd w:id="59"/>
+      <w:bookmarkEnd w:id="86"/>
+      <w:bookmarkEnd w:id="87"/>
     </w:p>
     <w:p>
       <w:pPr>
@@ -9305,16 +10155,16 @@
           <w:i w:val="0"/>
         </w:rPr>
       </w:pPr>
-      <w:bookmarkStart w:id="60" w:name="_Toc360782153"/>
-      <w:bookmarkStart w:id="61" w:name="_Toc432296374"/>
+      <w:bookmarkStart w:id="88" w:name="_Toc360782153"/>
+      <w:bookmarkStart w:id="89" w:name="_Toc432296374"/>
       <w:r>
         <w:rPr>
           <w:i w:val="0"/>
         </w:rPr>
         <w:t>Implementasi Lapisan Data</w:t>
       </w:r>
-      <w:bookmarkEnd w:id="60"/>
-      <w:bookmarkEnd w:id="61"/>
+      <w:bookmarkEnd w:id="88"/>
+      <w:bookmarkEnd w:id="89"/>
     </w:p>
     <w:p>
       <w:pPr>
@@ -9325,7 +10175,7 @@
           <w:lang w:val="en-AU"/>
         </w:rPr>
       </w:pPr>
-      <w:bookmarkStart w:id="62" w:name="_Toc360782156"/>
+      <w:bookmarkStart w:id="90" w:name="_Toc360782156"/>
       <w:r>
         <w:rPr>
           <w:i/>
@@ -9339,15 +10189,15 @@
         <w:pStyle w:val="Heading2"/>
         <w:spacing w:before="240"/>
       </w:pPr>
-      <w:bookmarkStart w:id="63" w:name="_Toc432296375"/>
+      <w:bookmarkStart w:id="91" w:name="_Toc432296375"/>
       <w:r>
         <w:rPr>
           <w:i w:val="0"/>
         </w:rPr>
         <w:t>Implementasi Antarmuka Pengguna</w:t>
       </w:r>
-      <w:bookmarkEnd w:id="62"/>
-      <w:bookmarkEnd w:id="63"/>
+      <w:bookmarkEnd w:id="90"/>
+      <w:bookmarkEnd w:id="91"/>
     </w:p>
     <w:p>
       <w:pPr>
@@ -9356,7 +10206,7 @@
           <w:i/>
         </w:rPr>
       </w:pPr>
-      <w:bookmarkStart w:id="64" w:name="_Toc360782168"/>
+      <w:bookmarkStart w:id="92" w:name="_Toc360782168"/>
       <w:r>
         <w:rPr>
           <w:lang w:eastAsia="en-US"/>
@@ -9418,7 +10268,7 @@
           <w:lang w:val="it-IT" w:eastAsia="en-US"/>
         </w:rPr>
       </w:pPr>
-      <w:bookmarkStart w:id="65" w:name="_Toc432296376"/>
+      <w:bookmarkStart w:id="93" w:name="_Toc432296376"/>
       <w:r>
         <w:rPr>
           <w:lang w:val="it-IT" w:eastAsia="en-US"/>
@@ -9426,7 +10276,7 @@
         <w:lastRenderedPageBreak/>
         <w:t xml:space="preserve">BAB </w:t>
       </w:r>
-      <w:bookmarkEnd w:id="64"/>
+      <w:bookmarkEnd w:id="92"/>
       <w:r>
         <w:rPr>
           <w:lang w:val="it-IT"/>
@@ -9446,7 +10296,7 @@
         <w:br/>
         <w:t>PENGUJIAN DAN EVALUASI</w:t>
       </w:r>
-      <w:bookmarkEnd w:id="65"/>
+      <w:bookmarkEnd w:id="93"/>
     </w:p>
     <w:p>
       <w:pPr>
@@ -9647,16 +10497,16 @@
           <w:i w:val="0"/>
         </w:rPr>
       </w:pPr>
-      <w:bookmarkStart w:id="66" w:name="_Toc360782169"/>
-      <w:bookmarkStart w:id="67" w:name="_Toc432296377"/>
+      <w:bookmarkStart w:id="94" w:name="_Toc360782169"/>
+      <w:bookmarkStart w:id="95" w:name="_Toc432296377"/>
       <w:r>
         <w:rPr>
           <w:i w:val="0"/>
         </w:rPr>
         <w:t>Lingkungan Pengujian</w:t>
       </w:r>
-      <w:bookmarkEnd w:id="66"/>
-      <w:bookmarkEnd w:id="67"/>
+      <w:bookmarkEnd w:id="94"/>
+      <w:bookmarkEnd w:id="95"/>
     </w:p>
     <w:p>
       <w:pPr>
@@ -9952,16 +10802,16 @@
           <w:i w:val="0"/>
         </w:rPr>
       </w:pPr>
-      <w:bookmarkStart w:id="68" w:name="_Toc360782170"/>
-      <w:bookmarkStart w:id="69" w:name="_Toc432296378"/>
+      <w:bookmarkStart w:id="96" w:name="_Toc360782170"/>
+      <w:bookmarkStart w:id="97" w:name="_Toc432296378"/>
       <w:r>
         <w:rPr>
           <w:i w:val="0"/>
         </w:rPr>
         <w:t>Skenario Pengujian</w:t>
       </w:r>
-      <w:bookmarkEnd w:id="68"/>
-      <w:bookmarkEnd w:id="69"/>
+      <w:bookmarkEnd w:id="96"/>
+      <w:bookmarkEnd w:id="97"/>
     </w:p>
     <w:p>
       <w:pPr>
@@ -10006,16 +10856,16 @@
         <w:pStyle w:val="Heading2"/>
         <w:spacing w:before="240"/>
       </w:pPr>
-      <w:bookmarkStart w:id="70" w:name="_Toc360782178"/>
-      <w:bookmarkStart w:id="71" w:name="_Toc432296379"/>
+      <w:bookmarkStart w:id="98" w:name="_Toc360782178"/>
+      <w:bookmarkStart w:id="99" w:name="_Toc432296379"/>
       <w:r>
         <w:rPr>
           <w:i w:val="0"/>
         </w:rPr>
         <w:t>Evaluasi Pengujian</w:t>
       </w:r>
-      <w:bookmarkEnd w:id="70"/>
-      <w:bookmarkEnd w:id="71"/>
+      <w:bookmarkEnd w:id="98"/>
+      <w:bookmarkEnd w:id="99"/>
     </w:p>
     <w:p>
       <w:pPr>
@@ -10132,8 +10982,8 @@
         <w:pStyle w:val="Heading1"/>
         <w:ind w:left="0"/>
       </w:pPr>
-      <w:bookmarkStart w:id="72" w:name="_Toc360782181"/>
-      <w:bookmarkStart w:id="73" w:name="_Toc432296380"/>
+      <w:bookmarkStart w:id="100" w:name="_Toc360782181"/>
+      <w:bookmarkStart w:id="101" w:name="_Toc432296380"/>
       <w:r>
         <w:lastRenderedPageBreak/>
         <w:t>BAB VI</w:t>
@@ -10147,8 +10997,8 @@
       <w:r>
         <w:t>KESIMPULAN DAN SARAN</w:t>
       </w:r>
-      <w:bookmarkEnd w:id="72"/>
-      <w:bookmarkEnd w:id="73"/>
+      <w:bookmarkEnd w:id="100"/>
+      <w:bookmarkEnd w:id="101"/>
     </w:p>
     <w:p/>
     <w:p>
@@ -10212,16 +11062,16 @@
           <w:i w:val="0"/>
         </w:rPr>
       </w:pPr>
-      <w:bookmarkStart w:id="74" w:name="_Toc360782182"/>
-      <w:bookmarkStart w:id="75" w:name="_Toc432296381"/>
+      <w:bookmarkStart w:id="102" w:name="_Toc360782182"/>
+      <w:bookmarkStart w:id="103" w:name="_Toc432296381"/>
       <w:r>
         <w:rPr>
           <w:i w:val="0"/>
         </w:rPr>
         <w:t>Kesimpulan</w:t>
       </w:r>
-      <w:bookmarkEnd w:id="74"/>
-      <w:bookmarkEnd w:id="75"/>
+      <w:bookmarkEnd w:id="102"/>
+      <w:bookmarkEnd w:id="103"/>
     </w:p>
     <w:p>
       <w:pPr>
@@ -10269,16 +11119,16 @@
           <w:i w:val="0"/>
         </w:rPr>
       </w:pPr>
-      <w:bookmarkStart w:id="76" w:name="_Toc360782183"/>
-      <w:bookmarkStart w:id="77" w:name="_Toc432296382"/>
+      <w:bookmarkStart w:id="104" w:name="_Toc360782183"/>
+      <w:bookmarkStart w:id="105" w:name="_Toc432296382"/>
       <w:r>
         <w:rPr>
           <w:i w:val="0"/>
         </w:rPr>
         <w:t>Saran</w:t>
       </w:r>
-      <w:bookmarkEnd w:id="76"/>
-      <w:bookmarkEnd w:id="77"/>
+      <w:bookmarkEnd w:id="104"/>
+      <w:bookmarkEnd w:id="105"/>
     </w:p>
     <w:p>
       <w:pPr>
@@ -10336,20 +11186,21 @@
           <w:lang w:val="id-ID"/>
         </w:rPr>
       </w:pPr>
-      <w:bookmarkStart w:id="78" w:name="_Toc360782184"/>
-      <w:bookmarkStart w:id="79" w:name="_Toc432296383"/>
+      <w:bookmarkStart w:id="106" w:name="_Toc360782184"/>
+      <w:bookmarkStart w:id="107" w:name="_Toc432296383"/>
       <w:r>
         <w:lastRenderedPageBreak/>
         <w:t>DAFTAR PUSTAKA</w:t>
       </w:r>
-      <w:bookmarkEnd w:id="78"/>
-      <w:bookmarkEnd w:id="79"/>
+      <w:bookmarkEnd w:id="106"/>
+      <w:bookmarkEnd w:id="107"/>
     </w:p>
     <w:sdt>
       <w:sdtPr>
         <w:id w:val="111145805"/>
         <w:bibliography/>
       </w:sdtPr>
+      <w:sdtEndPr/>
       <w:sdtContent>
         <w:p>
           <w:pPr>
@@ -10398,7 +11249,7 @@
           <w:lang w:val="it-IT"/>
         </w:rPr>
       </w:pPr>
-      <w:bookmarkStart w:id="80" w:name="_Toc432296384"/>
+      <w:bookmarkStart w:id="108" w:name="_Toc432296384"/>
       <w:r>
         <w:rPr>
           <w:lang w:val="it-IT"/>
@@ -10406,7 +11257,7 @@
         <w:lastRenderedPageBreak/>
         <w:t>LAMPIRAN</w:t>
       </w:r>
-      <w:bookmarkEnd w:id="80"/>
+      <w:bookmarkEnd w:id="108"/>
     </w:p>
     <w:p>
       <w:pPr>
@@ -10418,7 +11269,7 @@
           <w:lang w:val="it-IT"/>
         </w:rPr>
       </w:pPr>
-      <w:bookmarkStart w:id="81" w:name="_Toc360782186"/>
+      <w:bookmarkStart w:id="109" w:name="_Toc360782186"/>
     </w:p>
     <w:p>
       <w:pPr>
@@ -10487,7 +11338,7 @@
           <w:lang w:val="it-IT"/>
         </w:rPr>
       </w:pPr>
-      <w:bookmarkStart w:id="82" w:name="_Toc432296385"/>
+      <w:bookmarkStart w:id="110" w:name="_Toc432296385"/>
       <w:r>
         <w:rPr>
           <w:lang w:val="it-IT"/>
@@ -10495,8 +11346,8 @@
         <w:lastRenderedPageBreak/>
         <w:t>BIODATA PENULIS</w:t>
       </w:r>
-      <w:bookmarkEnd w:id="81"/>
-      <w:bookmarkEnd w:id="82"/>
+      <w:bookmarkEnd w:id="109"/>
+      <w:bookmarkEnd w:id="110"/>
     </w:p>
     <w:p>
       <w:pPr>
@@ -10989,7 +11840,7 @@
 </file>
 
 <file path=word/endnotes.xml><?xml version="1.0" encoding="utf-8"?>
-<w:endnotes xmlns:wpc="http://schemas.microsoft.com/office/word/2010/wordprocessingCanvas" xmlns:cx="http://schemas.microsoft.com/office/drawing/2014/chartex" xmlns:mc="http://schemas.openxmlformats.org/markup-compatibility/2006" xmlns:o="urn:schemas-microsoft-com:office:office" xmlns:r="http://schemas.openxmlformats.org/officeDocument/2006/relationships" xmlns:m="http://schemas.openxmlformats.org/officeDocument/2006/math" xmlns:v="urn:schemas-microsoft-com:vml" xmlns:wp14="http://schemas.microsoft.com/office/word/2010/wordprocessingDrawing" xmlns:wp="http://schemas.openxmlformats.org/drawingml/2006/wordprocessingDrawing" xmlns:w10="urn:schemas-microsoft-com:office:word" xmlns:w="http://schemas.openxmlformats.org/wordprocessingml/2006/main" xmlns:w14="http://schemas.microsoft.com/office/word/2010/wordml" xmlns:w15="http://schemas.microsoft.com/office/word/2012/wordml" xmlns:w16se="http://schemas.microsoft.com/office/word/2015/wordml/symex" xmlns:wpg="http://schemas.microsoft.com/office/word/2010/wordprocessingGroup" xmlns:wpi="http://schemas.microsoft.com/office/word/2010/wordprocessingInk" xmlns:wne="http://schemas.microsoft.com/office/word/2006/wordml" xmlns:wps="http://schemas.microsoft.com/office/word/2010/wordprocessingShape" mc:Ignorable="w14 w15 w16se wp14">
+<w:endnotes xmlns:wpc="http://schemas.microsoft.com/office/word/2010/wordprocessingCanvas" xmlns:mc="http://schemas.openxmlformats.org/markup-compatibility/2006" xmlns:o="urn:schemas-microsoft-com:office:office" xmlns:r="http://schemas.openxmlformats.org/officeDocument/2006/relationships" xmlns:m="http://schemas.openxmlformats.org/officeDocument/2006/math" xmlns:v="urn:schemas-microsoft-com:vml" xmlns:wp14="http://schemas.microsoft.com/office/word/2010/wordprocessingDrawing" xmlns:wp="http://schemas.openxmlformats.org/drawingml/2006/wordprocessingDrawing" xmlns:w10="urn:schemas-microsoft-com:office:word" xmlns:w="http://schemas.openxmlformats.org/wordprocessingml/2006/main" xmlns:w14="http://schemas.microsoft.com/office/word/2010/wordml" xmlns:w15="http://schemas.microsoft.com/office/word/2012/wordml" xmlns:wpg="http://schemas.microsoft.com/office/word/2010/wordprocessingGroup" xmlns:wpi="http://schemas.microsoft.com/office/word/2010/wordprocessingInk" xmlns:wne="http://schemas.microsoft.com/office/word/2006/wordml" xmlns:wps="http://schemas.microsoft.com/office/word/2010/wordprocessingShape" mc:Ignorable="w14 w15 wp14">
   <w:endnote w:type="separator" w:id="-1">
     <w:p>
       <w:r>
@@ -11010,7 +11861,7 @@
 </file>
 
 <file path=word/footer1.xml><?xml version="1.0" encoding="utf-8"?>
-<w:ftr xmlns:wpc="http://schemas.microsoft.com/office/word/2010/wordprocessingCanvas" xmlns:cx="http://schemas.microsoft.com/office/drawing/2014/chartex" xmlns:mc="http://schemas.openxmlformats.org/markup-compatibility/2006" xmlns:o="urn:schemas-microsoft-com:office:office" xmlns:r="http://schemas.openxmlformats.org/officeDocument/2006/relationships" xmlns:m="http://schemas.openxmlformats.org/officeDocument/2006/math" xmlns:v="urn:schemas-microsoft-com:vml" xmlns:wp14="http://schemas.microsoft.com/office/word/2010/wordprocessingDrawing" xmlns:wp="http://schemas.openxmlformats.org/drawingml/2006/wordprocessingDrawing" xmlns:w10="urn:schemas-microsoft-com:office:word" xmlns:w="http://schemas.openxmlformats.org/wordprocessingml/2006/main" xmlns:w14="http://schemas.microsoft.com/office/word/2010/wordml" xmlns:w15="http://schemas.microsoft.com/office/word/2012/wordml" xmlns:w16se="http://schemas.microsoft.com/office/word/2015/wordml/symex" xmlns:wpg="http://schemas.microsoft.com/office/word/2010/wordprocessingGroup" xmlns:wpi="http://schemas.microsoft.com/office/word/2010/wordprocessingInk" xmlns:wne="http://schemas.microsoft.com/office/word/2006/wordml" xmlns:wps="http://schemas.microsoft.com/office/word/2010/wordprocessingShape" mc:Ignorable="w14 w15 w16se wp14">
+<w:ftr xmlns:wpc="http://schemas.microsoft.com/office/word/2010/wordprocessingCanvas" xmlns:mc="http://schemas.openxmlformats.org/markup-compatibility/2006" xmlns:o="urn:schemas-microsoft-com:office:office" xmlns:r="http://schemas.openxmlformats.org/officeDocument/2006/relationships" xmlns:m="http://schemas.openxmlformats.org/officeDocument/2006/math" xmlns:v="urn:schemas-microsoft-com:vml" xmlns:wp14="http://schemas.microsoft.com/office/word/2010/wordprocessingDrawing" xmlns:wp="http://schemas.openxmlformats.org/drawingml/2006/wordprocessingDrawing" xmlns:w10="urn:schemas-microsoft-com:office:word" xmlns:w="http://schemas.openxmlformats.org/wordprocessingml/2006/main" xmlns:w14="http://schemas.microsoft.com/office/word/2010/wordml" xmlns:w15="http://schemas.microsoft.com/office/word/2012/wordml" xmlns:wpg="http://schemas.microsoft.com/office/word/2010/wordprocessingGroup" xmlns:wpi="http://schemas.microsoft.com/office/word/2010/wordprocessingInk" xmlns:wne="http://schemas.microsoft.com/office/word/2006/wordml" xmlns:wps="http://schemas.microsoft.com/office/word/2010/wordprocessingShape" mc:Ignorable="w14 w15 wp14">
   <w:sdt>
     <w:sdtPr>
       <w:id w:val="1676809"/>
@@ -11019,6 +11870,7 @@
         <w:docPartUnique/>
       </w:docPartObj>
     </w:sdtPr>
+    <w:sdtEndPr/>
     <w:sdtContent>
       <w:p>
         <w:pPr>
@@ -11058,7 +11910,7 @@
 </file>
 
 <file path=word/footer2.xml><?xml version="1.0" encoding="utf-8"?>
-<w:ftr xmlns:wpc="http://schemas.microsoft.com/office/word/2010/wordprocessingCanvas" xmlns:cx="http://schemas.microsoft.com/office/drawing/2014/chartex" xmlns:mc="http://schemas.openxmlformats.org/markup-compatibility/2006" xmlns:o="urn:schemas-microsoft-com:office:office" xmlns:r="http://schemas.openxmlformats.org/officeDocument/2006/relationships" xmlns:m="http://schemas.openxmlformats.org/officeDocument/2006/math" xmlns:v="urn:schemas-microsoft-com:vml" xmlns:wp14="http://schemas.microsoft.com/office/word/2010/wordprocessingDrawing" xmlns:wp="http://schemas.openxmlformats.org/drawingml/2006/wordprocessingDrawing" xmlns:w10="urn:schemas-microsoft-com:office:word" xmlns:w="http://schemas.openxmlformats.org/wordprocessingml/2006/main" xmlns:w14="http://schemas.microsoft.com/office/word/2010/wordml" xmlns:w15="http://schemas.microsoft.com/office/word/2012/wordml" xmlns:w16se="http://schemas.microsoft.com/office/word/2015/wordml/symex" xmlns:wpg="http://schemas.microsoft.com/office/word/2010/wordprocessingGroup" xmlns:wpi="http://schemas.microsoft.com/office/word/2010/wordprocessingInk" xmlns:wne="http://schemas.microsoft.com/office/word/2006/wordml" xmlns:wps="http://schemas.microsoft.com/office/word/2010/wordprocessingShape" mc:Ignorable="w14 w15 w16se wp14">
+<w:ftr xmlns:wpc="http://schemas.microsoft.com/office/word/2010/wordprocessingCanvas" xmlns:mc="http://schemas.openxmlformats.org/markup-compatibility/2006" xmlns:o="urn:schemas-microsoft-com:office:office" xmlns:r="http://schemas.openxmlformats.org/officeDocument/2006/relationships" xmlns:m="http://schemas.openxmlformats.org/officeDocument/2006/math" xmlns:v="urn:schemas-microsoft-com:vml" xmlns:wp14="http://schemas.microsoft.com/office/word/2010/wordprocessingDrawing" xmlns:wp="http://schemas.openxmlformats.org/drawingml/2006/wordprocessingDrawing" xmlns:w10="urn:schemas-microsoft-com:office:word" xmlns:w="http://schemas.openxmlformats.org/wordprocessingml/2006/main" xmlns:w14="http://schemas.microsoft.com/office/word/2010/wordml" xmlns:w15="http://schemas.microsoft.com/office/word/2012/wordml" xmlns:wpg="http://schemas.microsoft.com/office/word/2010/wordprocessingGroup" xmlns:wpi="http://schemas.microsoft.com/office/word/2010/wordprocessingInk" xmlns:wne="http://schemas.microsoft.com/office/word/2006/wordml" xmlns:wps="http://schemas.microsoft.com/office/word/2010/wordprocessingShape" mc:Ignorable="w14 w15 wp14">
   <w:sdt>
     <w:sdtPr>
       <w:id w:val="1676808"/>
@@ -11067,6 +11919,7 @@
         <w:docPartUnique/>
       </w:docPartObj>
     </w:sdtPr>
+    <w:sdtEndPr/>
     <w:sdtContent>
       <w:p>
         <w:pPr>
@@ -11106,7 +11959,7 @@
 </file>
 
 <file path=word/footer3.xml><?xml version="1.0" encoding="utf-8"?>
-<w:ftr xmlns:wpc="http://schemas.microsoft.com/office/word/2010/wordprocessingCanvas" xmlns:cx="http://schemas.microsoft.com/office/drawing/2014/chartex" xmlns:mc="http://schemas.openxmlformats.org/markup-compatibility/2006" xmlns:o="urn:schemas-microsoft-com:office:office" xmlns:r="http://schemas.openxmlformats.org/officeDocument/2006/relationships" xmlns:m="http://schemas.openxmlformats.org/officeDocument/2006/math" xmlns:v="urn:schemas-microsoft-com:vml" xmlns:wp14="http://schemas.microsoft.com/office/word/2010/wordprocessingDrawing" xmlns:wp="http://schemas.openxmlformats.org/drawingml/2006/wordprocessingDrawing" xmlns:w10="urn:schemas-microsoft-com:office:word" xmlns:w="http://schemas.openxmlformats.org/wordprocessingml/2006/main" xmlns:w14="http://schemas.microsoft.com/office/word/2010/wordml" xmlns:w15="http://schemas.microsoft.com/office/word/2012/wordml" xmlns:w16se="http://schemas.microsoft.com/office/word/2015/wordml/symex" xmlns:wpg="http://schemas.microsoft.com/office/word/2010/wordprocessingGroup" xmlns:wpi="http://schemas.microsoft.com/office/word/2010/wordprocessingInk" xmlns:wne="http://schemas.microsoft.com/office/word/2006/wordml" xmlns:wps="http://schemas.microsoft.com/office/word/2010/wordprocessingShape" mc:Ignorable="w14 w15 w16se wp14">
+<w:ftr xmlns:wpc="http://schemas.microsoft.com/office/word/2010/wordprocessingCanvas" xmlns:mc="http://schemas.openxmlformats.org/markup-compatibility/2006" xmlns:o="urn:schemas-microsoft-com:office:office" xmlns:r="http://schemas.openxmlformats.org/officeDocument/2006/relationships" xmlns:m="http://schemas.openxmlformats.org/officeDocument/2006/math" xmlns:v="urn:schemas-microsoft-com:vml" xmlns:wp14="http://schemas.microsoft.com/office/word/2010/wordprocessingDrawing" xmlns:wp="http://schemas.openxmlformats.org/drawingml/2006/wordprocessingDrawing" xmlns:w10="urn:schemas-microsoft-com:office:word" xmlns:w="http://schemas.openxmlformats.org/wordprocessingml/2006/main" xmlns:w14="http://schemas.microsoft.com/office/word/2010/wordml" xmlns:w15="http://schemas.microsoft.com/office/word/2012/wordml" xmlns:wpg="http://schemas.microsoft.com/office/word/2010/wordprocessingGroup" xmlns:wpi="http://schemas.microsoft.com/office/word/2010/wordprocessingInk" xmlns:wne="http://schemas.microsoft.com/office/word/2006/wordml" xmlns:wps="http://schemas.microsoft.com/office/word/2010/wordprocessingShape" mc:Ignorable="w14 w15 wp14">
   <w:sdt>
     <w:sdtPr>
       <w:id w:val="1676810"/>
@@ -11115,6 +11968,7 @@
         <w:docPartUnique/>
       </w:docPartObj>
     </w:sdtPr>
+    <w:sdtEndPr/>
     <w:sdtContent>
       <w:p>
         <w:pPr>
@@ -11154,7 +12008,7 @@
 </file>
 
 <file path=word/footer4.xml><?xml version="1.0" encoding="utf-8"?>
-<w:ftr xmlns:wpc="http://schemas.microsoft.com/office/word/2010/wordprocessingCanvas" xmlns:cx="http://schemas.microsoft.com/office/drawing/2014/chartex" xmlns:mc="http://schemas.openxmlformats.org/markup-compatibility/2006" xmlns:o="urn:schemas-microsoft-com:office:office" xmlns:r="http://schemas.openxmlformats.org/officeDocument/2006/relationships" xmlns:m="http://schemas.openxmlformats.org/officeDocument/2006/math" xmlns:v="urn:schemas-microsoft-com:vml" xmlns:wp14="http://schemas.microsoft.com/office/word/2010/wordprocessingDrawing" xmlns:wp="http://schemas.openxmlformats.org/drawingml/2006/wordprocessingDrawing" xmlns:w10="urn:schemas-microsoft-com:office:word" xmlns:w="http://schemas.openxmlformats.org/wordprocessingml/2006/main" xmlns:w14="http://schemas.microsoft.com/office/word/2010/wordml" xmlns:w15="http://schemas.microsoft.com/office/word/2012/wordml" xmlns:w16se="http://schemas.microsoft.com/office/word/2015/wordml/symex" xmlns:wpg="http://schemas.microsoft.com/office/word/2010/wordprocessingGroup" xmlns:wpi="http://schemas.microsoft.com/office/word/2010/wordprocessingInk" xmlns:wne="http://schemas.microsoft.com/office/word/2006/wordml" xmlns:wps="http://schemas.microsoft.com/office/word/2010/wordprocessingShape" mc:Ignorable="w14 w15 w16se wp14">
+<w:ftr xmlns:wpc="http://schemas.microsoft.com/office/word/2010/wordprocessingCanvas" xmlns:mc="http://schemas.openxmlformats.org/markup-compatibility/2006" xmlns:o="urn:schemas-microsoft-com:office:office" xmlns:r="http://schemas.openxmlformats.org/officeDocument/2006/relationships" xmlns:m="http://schemas.openxmlformats.org/officeDocument/2006/math" xmlns:v="urn:schemas-microsoft-com:vml" xmlns:wp14="http://schemas.microsoft.com/office/word/2010/wordprocessingDrawing" xmlns:wp="http://schemas.openxmlformats.org/drawingml/2006/wordprocessingDrawing" xmlns:w10="urn:schemas-microsoft-com:office:word" xmlns:w="http://schemas.openxmlformats.org/wordprocessingml/2006/main" xmlns:w14="http://schemas.microsoft.com/office/word/2010/wordml" xmlns:w15="http://schemas.microsoft.com/office/word/2012/wordml" xmlns:wpg="http://schemas.microsoft.com/office/word/2010/wordprocessingGroup" xmlns:wpi="http://schemas.microsoft.com/office/word/2010/wordprocessingInk" xmlns:wne="http://schemas.microsoft.com/office/word/2006/wordml" xmlns:wps="http://schemas.microsoft.com/office/word/2010/wordprocessingShape" mc:Ignorable="w14 w15 wp14">
   <w:p>
     <w:pPr>
       <w:pStyle w:val="Footer"/>
@@ -11173,7 +12027,7 @@
       <w:rPr>
         <w:noProof/>
       </w:rPr>
-      <w:t>26</w:t>
+      <w:t>32</w:t>
     </w:r>
     <w:r>
       <w:rPr>
@@ -11191,7 +12045,7 @@
 </file>
 
 <file path=word/footer5.xml><?xml version="1.0" encoding="utf-8"?>
-<w:ftr xmlns:wpc="http://schemas.microsoft.com/office/word/2010/wordprocessingCanvas" xmlns:cx="http://schemas.microsoft.com/office/drawing/2014/chartex" xmlns:mc="http://schemas.openxmlformats.org/markup-compatibility/2006" xmlns:o="urn:schemas-microsoft-com:office:office" xmlns:r="http://schemas.openxmlformats.org/officeDocument/2006/relationships" xmlns:m="http://schemas.openxmlformats.org/officeDocument/2006/math" xmlns:v="urn:schemas-microsoft-com:vml" xmlns:wp14="http://schemas.microsoft.com/office/word/2010/wordprocessingDrawing" xmlns:wp="http://schemas.openxmlformats.org/drawingml/2006/wordprocessingDrawing" xmlns:w10="urn:schemas-microsoft-com:office:word" xmlns:w="http://schemas.openxmlformats.org/wordprocessingml/2006/main" xmlns:w14="http://schemas.microsoft.com/office/word/2010/wordml" xmlns:w15="http://schemas.microsoft.com/office/word/2012/wordml" xmlns:w16se="http://schemas.microsoft.com/office/word/2015/wordml/symex" xmlns:wpg="http://schemas.microsoft.com/office/word/2010/wordprocessingGroup" xmlns:wpi="http://schemas.microsoft.com/office/word/2010/wordprocessingInk" xmlns:wne="http://schemas.microsoft.com/office/word/2006/wordml" xmlns:wps="http://schemas.microsoft.com/office/word/2010/wordprocessingShape" mc:Ignorable="w14 w15 w16se wp14">
+<w:ftr xmlns:wpc="http://schemas.microsoft.com/office/word/2010/wordprocessingCanvas" xmlns:mc="http://schemas.openxmlformats.org/markup-compatibility/2006" xmlns:o="urn:schemas-microsoft-com:office:office" xmlns:r="http://schemas.openxmlformats.org/officeDocument/2006/relationships" xmlns:m="http://schemas.openxmlformats.org/officeDocument/2006/math" xmlns:v="urn:schemas-microsoft-com:vml" xmlns:wp14="http://schemas.microsoft.com/office/word/2010/wordprocessingDrawing" xmlns:wp="http://schemas.openxmlformats.org/drawingml/2006/wordprocessingDrawing" xmlns:w10="urn:schemas-microsoft-com:office:word" xmlns:w="http://schemas.openxmlformats.org/wordprocessingml/2006/main" xmlns:w14="http://schemas.microsoft.com/office/word/2010/wordml" xmlns:w15="http://schemas.microsoft.com/office/word/2012/wordml" xmlns:wpg="http://schemas.microsoft.com/office/word/2010/wordprocessingGroup" xmlns:wpi="http://schemas.microsoft.com/office/word/2010/wordprocessingInk" xmlns:wne="http://schemas.microsoft.com/office/word/2006/wordml" xmlns:wps="http://schemas.microsoft.com/office/word/2010/wordprocessingShape" mc:Ignorable="w14 w15 wp14">
   <w:p>
     <w:pPr>
       <w:pStyle w:val="Footer"/>
@@ -11210,7 +12064,7 @@
       <w:rPr>
         <w:noProof/>
       </w:rPr>
-      <w:t>25</w:t>
+      <w:t>31</w:t>
     </w:r>
     <w:r>
       <w:rPr>
@@ -11228,7 +12082,7 @@
 </file>
 
 <file path=word/footer6.xml><?xml version="1.0" encoding="utf-8"?>
-<w:ftr xmlns:wpc="http://schemas.microsoft.com/office/word/2010/wordprocessingCanvas" xmlns:cx="http://schemas.microsoft.com/office/drawing/2014/chartex" xmlns:mc="http://schemas.openxmlformats.org/markup-compatibility/2006" xmlns:o="urn:schemas-microsoft-com:office:office" xmlns:r="http://schemas.openxmlformats.org/officeDocument/2006/relationships" xmlns:m="http://schemas.openxmlformats.org/officeDocument/2006/math" xmlns:v="urn:schemas-microsoft-com:vml" xmlns:wp14="http://schemas.microsoft.com/office/word/2010/wordprocessingDrawing" xmlns:wp="http://schemas.openxmlformats.org/drawingml/2006/wordprocessingDrawing" xmlns:w10="urn:schemas-microsoft-com:office:word" xmlns:w="http://schemas.openxmlformats.org/wordprocessingml/2006/main" xmlns:w14="http://schemas.microsoft.com/office/word/2010/wordml" xmlns:w15="http://schemas.microsoft.com/office/word/2012/wordml" xmlns:w16se="http://schemas.microsoft.com/office/word/2015/wordml/symex" xmlns:wpg="http://schemas.microsoft.com/office/word/2010/wordprocessingGroup" xmlns:wpi="http://schemas.microsoft.com/office/word/2010/wordprocessingInk" xmlns:wne="http://schemas.microsoft.com/office/word/2006/wordml" xmlns:wps="http://schemas.microsoft.com/office/word/2010/wordprocessingShape" mc:Ignorable="w14 w15 w16se wp14">
+<w:ftr xmlns:wpc="http://schemas.microsoft.com/office/word/2010/wordprocessingCanvas" xmlns:mc="http://schemas.openxmlformats.org/markup-compatibility/2006" xmlns:o="urn:schemas-microsoft-com:office:office" xmlns:r="http://schemas.openxmlformats.org/officeDocument/2006/relationships" xmlns:m="http://schemas.openxmlformats.org/officeDocument/2006/math" xmlns:v="urn:schemas-microsoft-com:vml" xmlns:wp14="http://schemas.microsoft.com/office/word/2010/wordprocessingDrawing" xmlns:wp="http://schemas.openxmlformats.org/drawingml/2006/wordprocessingDrawing" xmlns:w10="urn:schemas-microsoft-com:office:word" xmlns:w="http://schemas.openxmlformats.org/wordprocessingml/2006/main" xmlns:w14="http://schemas.microsoft.com/office/word/2010/wordml" xmlns:w15="http://schemas.microsoft.com/office/word/2012/wordml" xmlns:wpg="http://schemas.microsoft.com/office/word/2010/wordprocessingGroup" xmlns:wpi="http://schemas.microsoft.com/office/word/2010/wordprocessingInk" xmlns:wne="http://schemas.microsoft.com/office/word/2006/wordml" xmlns:wps="http://schemas.microsoft.com/office/word/2010/wordprocessingShape" mc:Ignorable="w14 w15 wp14">
   <w:sdt>
     <w:sdtPr>
       <w:id w:val="1593239"/>
@@ -11281,7 +12135,7 @@
 </file>
 
 <file path=word/footer7.xml><?xml version="1.0" encoding="utf-8"?>
-<w:ftr xmlns:wpc="http://schemas.microsoft.com/office/word/2010/wordprocessingCanvas" xmlns:cx="http://schemas.microsoft.com/office/drawing/2014/chartex" xmlns:mc="http://schemas.openxmlformats.org/markup-compatibility/2006" xmlns:o="urn:schemas-microsoft-com:office:office" xmlns:r="http://schemas.openxmlformats.org/officeDocument/2006/relationships" xmlns:m="http://schemas.openxmlformats.org/officeDocument/2006/math" xmlns:v="urn:schemas-microsoft-com:vml" xmlns:wp14="http://schemas.microsoft.com/office/word/2010/wordprocessingDrawing" xmlns:wp="http://schemas.openxmlformats.org/drawingml/2006/wordprocessingDrawing" xmlns:w10="urn:schemas-microsoft-com:office:word" xmlns:w="http://schemas.openxmlformats.org/wordprocessingml/2006/main" xmlns:w14="http://schemas.microsoft.com/office/word/2010/wordml" xmlns:w15="http://schemas.microsoft.com/office/word/2012/wordml" xmlns:w16se="http://schemas.microsoft.com/office/word/2015/wordml/symex" xmlns:wpg="http://schemas.microsoft.com/office/word/2010/wordprocessingGroup" xmlns:wpi="http://schemas.microsoft.com/office/word/2010/wordprocessingInk" xmlns:wne="http://schemas.microsoft.com/office/word/2006/wordml" xmlns:wps="http://schemas.microsoft.com/office/word/2010/wordprocessingShape" mc:Ignorable="w14 w15 w16se wp14">
+<w:ftr xmlns:wpc="http://schemas.microsoft.com/office/word/2010/wordprocessingCanvas" xmlns:mc="http://schemas.openxmlformats.org/markup-compatibility/2006" xmlns:o="urn:schemas-microsoft-com:office:office" xmlns:r="http://schemas.openxmlformats.org/officeDocument/2006/relationships" xmlns:m="http://schemas.openxmlformats.org/officeDocument/2006/math" xmlns:v="urn:schemas-microsoft-com:vml" xmlns:wp14="http://schemas.microsoft.com/office/word/2010/wordprocessingDrawing" xmlns:wp="http://schemas.openxmlformats.org/drawingml/2006/wordprocessingDrawing" xmlns:w10="urn:schemas-microsoft-com:office:word" xmlns:w="http://schemas.openxmlformats.org/wordprocessingml/2006/main" xmlns:w14="http://schemas.microsoft.com/office/word/2010/wordml" xmlns:w15="http://schemas.microsoft.com/office/word/2012/wordml" xmlns:wpg="http://schemas.microsoft.com/office/word/2010/wordprocessingGroup" xmlns:wpi="http://schemas.microsoft.com/office/word/2010/wordprocessingInk" xmlns:wne="http://schemas.microsoft.com/office/word/2006/wordml" xmlns:wps="http://schemas.microsoft.com/office/word/2010/wordprocessingShape" mc:Ignorable="w14 w15 wp14">
   <w:sdt>
     <w:sdtPr>
       <w:id w:val="553048523"/>
@@ -11315,7 +12169,7 @@
           <w:rPr>
             <w:noProof/>
           </w:rPr>
-          <w:t>20</w:t>
+          <w:t>34</w:t>
         </w:r>
         <w:r>
           <w:rPr>
@@ -11335,7 +12189,7 @@
 </file>
 
 <file path=word/footnotes.xml><?xml version="1.0" encoding="utf-8"?>
-<w:footnotes xmlns:wpc="http://schemas.microsoft.com/office/word/2010/wordprocessingCanvas" xmlns:cx="http://schemas.microsoft.com/office/drawing/2014/chartex" xmlns:mc="http://schemas.openxmlformats.org/markup-compatibility/2006" xmlns:o="urn:schemas-microsoft-com:office:office" xmlns:r="http://schemas.openxmlformats.org/officeDocument/2006/relationships" xmlns:m="http://schemas.openxmlformats.org/officeDocument/2006/math" xmlns:v="urn:schemas-microsoft-com:vml" xmlns:wp14="http://schemas.microsoft.com/office/word/2010/wordprocessingDrawing" xmlns:wp="http://schemas.openxmlformats.org/drawingml/2006/wordprocessingDrawing" xmlns:w10="urn:schemas-microsoft-com:office:word" xmlns:w="http://schemas.openxmlformats.org/wordprocessingml/2006/main" xmlns:w14="http://schemas.microsoft.com/office/word/2010/wordml" xmlns:w15="http://schemas.microsoft.com/office/word/2012/wordml" xmlns:w16se="http://schemas.microsoft.com/office/word/2015/wordml/symex" xmlns:wpg="http://schemas.microsoft.com/office/word/2010/wordprocessingGroup" xmlns:wpi="http://schemas.microsoft.com/office/word/2010/wordprocessingInk" xmlns:wne="http://schemas.microsoft.com/office/word/2006/wordml" xmlns:wps="http://schemas.microsoft.com/office/word/2010/wordprocessingShape" mc:Ignorable="w14 w15 w16se wp14">
+<w:footnotes xmlns:wpc="http://schemas.microsoft.com/office/word/2010/wordprocessingCanvas" xmlns:mc="http://schemas.openxmlformats.org/markup-compatibility/2006" xmlns:o="urn:schemas-microsoft-com:office:office" xmlns:r="http://schemas.openxmlformats.org/officeDocument/2006/relationships" xmlns:m="http://schemas.openxmlformats.org/officeDocument/2006/math" xmlns:v="urn:schemas-microsoft-com:vml" xmlns:wp14="http://schemas.microsoft.com/office/word/2010/wordprocessingDrawing" xmlns:wp="http://schemas.openxmlformats.org/drawingml/2006/wordprocessingDrawing" xmlns:w10="urn:schemas-microsoft-com:office:word" xmlns:w="http://schemas.openxmlformats.org/wordprocessingml/2006/main" xmlns:w14="http://schemas.microsoft.com/office/word/2010/wordml" xmlns:w15="http://schemas.microsoft.com/office/word/2012/wordml" xmlns:wpg="http://schemas.microsoft.com/office/word/2010/wordprocessingGroup" xmlns:wpi="http://schemas.microsoft.com/office/word/2010/wordprocessingInk" xmlns:wne="http://schemas.microsoft.com/office/word/2006/wordml" xmlns:wps="http://schemas.microsoft.com/office/word/2010/wordprocessingShape" mc:Ignorable="w14 w15 wp14">
   <w:footnote w:type="separator" w:id="-1">
     <w:p>
       <w:r>
@@ -11356,7 +12210,7 @@
 </file>
 
 <file path=word/header1.xml><?xml version="1.0" encoding="utf-8"?>
-<w:hdr xmlns:wpc="http://schemas.microsoft.com/office/word/2010/wordprocessingCanvas" xmlns:cx="http://schemas.microsoft.com/office/drawing/2014/chartex" xmlns:mc="http://schemas.openxmlformats.org/markup-compatibility/2006" xmlns:o="urn:schemas-microsoft-com:office:office" xmlns:r="http://schemas.openxmlformats.org/officeDocument/2006/relationships" xmlns:m="http://schemas.openxmlformats.org/officeDocument/2006/math" xmlns:v="urn:schemas-microsoft-com:vml" xmlns:wp14="http://schemas.microsoft.com/office/word/2010/wordprocessingDrawing" xmlns:wp="http://schemas.openxmlformats.org/drawingml/2006/wordprocessingDrawing" xmlns:w10="urn:schemas-microsoft-com:office:word" xmlns:w="http://schemas.openxmlformats.org/wordprocessingml/2006/main" xmlns:w14="http://schemas.microsoft.com/office/word/2010/wordml" xmlns:w15="http://schemas.microsoft.com/office/word/2012/wordml" xmlns:w16se="http://schemas.microsoft.com/office/word/2015/wordml/symex" xmlns:wpg="http://schemas.microsoft.com/office/word/2010/wordprocessingGroup" xmlns:wpi="http://schemas.microsoft.com/office/word/2010/wordprocessingInk" xmlns:wne="http://schemas.microsoft.com/office/word/2006/wordml" xmlns:wps="http://schemas.microsoft.com/office/word/2010/wordprocessingShape" mc:Ignorable="w14 w15 w16se wp14">
+<w:hdr xmlns:wpc="http://schemas.microsoft.com/office/word/2010/wordprocessingCanvas" xmlns:mc="http://schemas.openxmlformats.org/markup-compatibility/2006" xmlns:o="urn:schemas-microsoft-com:office:office" xmlns:r="http://schemas.openxmlformats.org/officeDocument/2006/relationships" xmlns:m="http://schemas.openxmlformats.org/officeDocument/2006/math" xmlns:v="urn:schemas-microsoft-com:vml" xmlns:wp14="http://schemas.microsoft.com/office/word/2010/wordprocessingDrawing" xmlns:wp="http://schemas.openxmlformats.org/drawingml/2006/wordprocessingDrawing" xmlns:w10="urn:schemas-microsoft-com:office:word" xmlns:w="http://schemas.openxmlformats.org/wordprocessingml/2006/main" xmlns:w14="http://schemas.microsoft.com/office/word/2010/wordml" xmlns:w15="http://schemas.microsoft.com/office/word/2012/wordml" xmlns:wpg="http://schemas.microsoft.com/office/word/2010/wordprocessingGroup" xmlns:wpi="http://schemas.microsoft.com/office/word/2010/wordprocessingInk" xmlns:wne="http://schemas.microsoft.com/office/word/2006/wordml" xmlns:wps="http://schemas.microsoft.com/office/word/2010/wordprocessingShape" mc:Ignorable="w14 w15 wp14">
   <w:p>
     <w:pPr>
       <w:pStyle w:val="Header"/>
@@ -11371,7 +12225,7 @@
 </file>
 
 <file path=word/header2.xml><?xml version="1.0" encoding="utf-8"?>
-<w:hdr xmlns:wpc="http://schemas.microsoft.com/office/word/2010/wordprocessingCanvas" xmlns:cx="http://schemas.microsoft.com/office/drawing/2014/chartex" xmlns:mc="http://schemas.openxmlformats.org/markup-compatibility/2006" xmlns:o="urn:schemas-microsoft-com:office:office" xmlns:r="http://schemas.openxmlformats.org/officeDocument/2006/relationships" xmlns:m="http://schemas.openxmlformats.org/officeDocument/2006/math" xmlns:v="urn:schemas-microsoft-com:vml" xmlns:wp14="http://schemas.microsoft.com/office/word/2010/wordprocessingDrawing" xmlns:wp="http://schemas.openxmlformats.org/drawingml/2006/wordprocessingDrawing" xmlns:w10="urn:schemas-microsoft-com:office:word" xmlns:w="http://schemas.openxmlformats.org/wordprocessingml/2006/main" xmlns:w14="http://schemas.microsoft.com/office/word/2010/wordml" xmlns:w15="http://schemas.microsoft.com/office/word/2012/wordml" xmlns:w16se="http://schemas.microsoft.com/office/word/2015/wordml/symex" xmlns:wpg="http://schemas.microsoft.com/office/word/2010/wordprocessingGroup" xmlns:wpi="http://schemas.microsoft.com/office/word/2010/wordprocessingInk" xmlns:wne="http://schemas.microsoft.com/office/word/2006/wordml" xmlns:wps="http://schemas.microsoft.com/office/word/2010/wordprocessingShape" mc:Ignorable="w14 w15 w16se wp14">
+<w:hdr xmlns:wpc="http://schemas.microsoft.com/office/word/2010/wordprocessingCanvas" xmlns:mc="http://schemas.openxmlformats.org/markup-compatibility/2006" xmlns:o="urn:schemas-microsoft-com:office:office" xmlns:r="http://schemas.openxmlformats.org/officeDocument/2006/relationships" xmlns:m="http://schemas.openxmlformats.org/officeDocument/2006/math" xmlns:v="urn:schemas-microsoft-com:vml" xmlns:wp14="http://schemas.microsoft.com/office/word/2010/wordprocessingDrawing" xmlns:wp="http://schemas.openxmlformats.org/drawingml/2006/wordprocessingDrawing" xmlns:w10="urn:schemas-microsoft-com:office:word" xmlns:w="http://schemas.openxmlformats.org/wordprocessingml/2006/main" xmlns:w14="http://schemas.microsoft.com/office/word/2010/wordml" xmlns:w15="http://schemas.microsoft.com/office/word/2012/wordml" xmlns:wpg="http://schemas.microsoft.com/office/word/2010/wordprocessingGroup" xmlns:wpi="http://schemas.microsoft.com/office/word/2010/wordprocessingInk" xmlns:wne="http://schemas.microsoft.com/office/word/2006/wordml" xmlns:wps="http://schemas.microsoft.com/office/word/2010/wordprocessingShape" mc:Ignorable="w14 w15 wp14">
   <w:p>
     <w:pPr>
       <w:pStyle w:val="Header"/>
@@ -11387,7 +12241,7 @@
 </file>
 
 <file path=word/header3.xml><?xml version="1.0" encoding="utf-8"?>
-<w:hdr xmlns:wpc="http://schemas.microsoft.com/office/word/2010/wordprocessingCanvas" xmlns:cx="http://schemas.microsoft.com/office/drawing/2014/chartex" xmlns:mc="http://schemas.openxmlformats.org/markup-compatibility/2006" xmlns:o="urn:schemas-microsoft-com:office:office" xmlns:r="http://schemas.openxmlformats.org/officeDocument/2006/relationships" xmlns:m="http://schemas.openxmlformats.org/officeDocument/2006/math" xmlns:v="urn:schemas-microsoft-com:vml" xmlns:wp14="http://schemas.microsoft.com/office/word/2010/wordprocessingDrawing" xmlns:wp="http://schemas.openxmlformats.org/drawingml/2006/wordprocessingDrawing" xmlns:w10="urn:schemas-microsoft-com:office:word" xmlns:w="http://schemas.openxmlformats.org/wordprocessingml/2006/main" xmlns:w14="http://schemas.microsoft.com/office/word/2010/wordml" xmlns:w15="http://schemas.microsoft.com/office/word/2012/wordml" xmlns:w16se="http://schemas.microsoft.com/office/word/2015/wordml/symex" xmlns:wpg="http://schemas.microsoft.com/office/word/2010/wordprocessingGroup" xmlns:wpi="http://schemas.microsoft.com/office/word/2010/wordprocessingInk" xmlns:wne="http://schemas.microsoft.com/office/word/2006/wordml" xmlns:wps="http://schemas.microsoft.com/office/word/2010/wordprocessingShape" mc:Ignorable="w14 w15 w16se wp14">
+<w:hdr xmlns:wpc="http://schemas.microsoft.com/office/word/2010/wordprocessingCanvas" xmlns:mc="http://schemas.openxmlformats.org/markup-compatibility/2006" xmlns:o="urn:schemas-microsoft-com:office:office" xmlns:r="http://schemas.openxmlformats.org/officeDocument/2006/relationships" xmlns:m="http://schemas.openxmlformats.org/officeDocument/2006/math" xmlns:v="urn:schemas-microsoft-com:vml" xmlns:wp14="http://schemas.microsoft.com/office/word/2010/wordprocessingDrawing" xmlns:wp="http://schemas.openxmlformats.org/drawingml/2006/wordprocessingDrawing" xmlns:w10="urn:schemas-microsoft-com:office:word" xmlns:w="http://schemas.openxmlformats.org/wordprocessingml/2006/main" xmlns:w14="http://schemas.microsoft.com/office/word/2010/wordml" xmlns:w15="http://schemas.microsoft.com/office/word/2012/wordml" xmlns:wpg="http://schemas.microsoft.com/office/word/2010/wordprocessingGroup" xmlns:wpi="http://schemas.microsoft.com/office/word/2010/wordprocessingInk" xmlns:wne="http://schemas.microsoft.com/office/word/2006/wordml" xmlns:wps="http://schemas.microsoft.com/office/word/2010/wordprocessingShape" mc:Ignorable="w14 w15 wp14">
   <w:p>
     <w:pPr>
       <w:pStyle w:val="Header"/>
@@ -11402,7 +12256,7 @@
 </file>
 
 <file path=word/header4.xml><?xml version="1.0" encoding="utf-8"?>
-<w:hdr xmlns:wpc="http://schemas.microsoft.com/office/word/2010/wordprocessingCanvas" xmlns:cx="http://schemas.microsoft.com/office/drawing/2014/chartex" xmlns:mc="http://schemas.openxmlformats.org/markup-compatibility/2006" xmlns:o="urn:schemas-microsoft-com:office:office" xmlns:r="http://schemas.openxmlformats.org/officeDocument/2006/relationships" xmlns:m="http://schemas.openxmlformats.org/officeDocument/2006/math" xmlns:v="urn:schemas-microsoft-com:vml" xmlns:wp14="http://schemas.microsoft.com/office/word/2010/wordprocessingDrawing" xmlns:wp="http://schemas.openxmlformats.org/drawingml/2006/wordprocessingDrawing" xmlns:w10="urn:schemas-microsoft-com:office:word" xmlns:w="http://schemas.openxmlformats.org/wordprocessingml/2006/main" xmlns:w14="http://schemas.microsoft.com/office/word/2010/wordml" xmlns:w15="http://schemas.microsoft.com/office/word/2012/wordml" xmlns:w16se="http://schemas.microsoft.com/office/word/2015/wordml/symex" xmlns:wpg="http://schemas.microsoft.com/office/word/2010/wordprocessingGroup" xmlns:wpi="http://schemas.microsoft.com/office/word/2010/wordprocessingInk" xmlns:wne="http://schemas.microsoft.com/office/word/2006/wordml" xmlns:wps="http://schemas.microsoft.com/office/word/2010/wordprocessingShape" mc:Ignorable="w14 w15 w16se wp14">
+<w:hdr xmlns:wpc="http://schemas.microsoft.com/office/word/2010/wordprocessingCanvas" xmlns:mc="http://schemas.openxmlformats.org/markup-compatibility/2006" xmlns:o="urn:schemas-microsoft-com:office:office" xmlns:r="http://schemas.openxmlformats.org/officeDocument/2006/relationships" xmlns:m="http://schemas.openxmlformats.org/officeDocument/2006/math" xmlns:v="urn:schemas-microsoft-com:vml" xmlns:wp14="http://schemas.microsoft.com/office/word/2010/wordprocessingDrawing" xmlns:wp="http://schemas.openxmlformats.org/drawingml/2006/wordprocessingDrawing" xmlns:w10="urn:schemas-microsoft-com:office:word" xmlns:w="http://schemas.openxmlformats.org/wordprocessingml/2006/main" xmlns:w14="http://schemas.microsoft.com/office/word/2010/wordml" xmlns:w15="http://schemas.microsoft.com/office/word/2012/wordml" xmlns:wpg="http://schemas.microsoft.com/office/word/2010/wordprocessingGroup" xmlns:wpi="http://schemas.microsoft.com/office/word/2010/wordprocessingInk" xmlns:wne="http://schemas.microsoft.com/office/word/2006/wordml" xmlns:wps="http://schemas.microsoft.com/office/word/2010/wordprocessingShape" mc:Ignorable="w14 w15 wp14">
   <w:sdt>
     <w:sdtPr>
       <w:id w:val="1456138336"/>
@@ -11435,7 +12289,7 @@
 </file>
 
 <file path=word/numbering.xml><?xml version="1.0" encoding="utf-8"?>
-<w:numbering xmlns:wpc="http://schemas.microsoft.com/office/word/2010/wordprocessingCanvas" xmlns:cx="http://schemas.microsoft.com/office/drawing/2014/chartex" xmlns:mc="http://schemas.openxmlformats.org/markup-compatibility/2006" xmlns:o="urn:schemas-microsoft-com:office:office" xmlns:r="http://schemas.openxmlformats.org/officeDocument/2006/relationships" xmlns:m="http://schemas.openxmlformats.org/officeDocument/2006/math" xmlns:v="urn:schemas-microsoft-com:vml" xmlns:wp14="http://schemas.microsoft.com/office/word/2010/wordprocessingDrawing" xmlns:wp="http://schemas.openxmlformats.org/drawingml/2006/wordprocessingDrawing" xmlns:w10="urn:schemas-microsoft-com:office:word" xmlns:w="http://schemas.openxmlformats.org/wordprocessingml/2006/main" xmlns:w14="http://schemas.microsoft.com/office/word/2010/wordml" xmlns:w15="http://schemas.microsoft.com/office/word/2012/wordml" xmlns:w16se="http://schemas.microsoft.com/office/word/2015/wordml/symex" xmlns:wpg="http://schemas.microsoft.com/office/word/2010/wordprocessingGroup" xmlns:wpi="http://schemas.microsoft.com/office/word/2010/wordprocessingInk" xmlns:wne="http://schemas.microsoft.com/office/word/2006/wordml" xmlns:wps="http://schemas.microsoft.com/office/word/2010/wordprocessingShape" mc:Ignorable="w14 w15 w16se wp14">
+<w:numbering xmlns:wpc="http://schemas.microsoft.com/office/word/2010/wordprocessingCanvas" xmlns:mc="http://schemas.openxmlformats.org/markup-compatibility/2006" xmlns:o="urn:schemas-microsoft-com:office:office" xmlns:r="http://schemas.openxmlformats.org/officeDocument/2006/relationships" xmlns:m="http://schemas.openxmlformats.org/officeDocument/2006/math" xmlns:v="urn:schemas-microsoft-com:vml" xmlns:wp14="http://schemas.microsoft.com/office/word/2010/wordprocessingDrawing" xmlns:wp="http://schemas.openxmlformats.org/drawingml/2006/wordprocessingDrawing" xmlns:w10="urn:schemas-microsoft-com:office:word" xmlns:w="http://schemas.openxmlformats.org/wordprocessingml/2006/main" xmlns:w14="http://schemas.microsoft.com/office/word/2010/wordml" xmlns:w15="http://schemas.microsoft.com/office/word/2012/wordml" xmlns:wpg="http://schemas.microsoft.com/office/word/2010/wordprocessingGroup" xmlns:wpi="http://schemas.microsoft.com/office/word/2010/wordprocessingInk" xmlns:wne="http://schemas.microsoft.com/office/word/2006/wordml" xmlns:wps="http://schemas.microsoft.com/office/word/2010/wordprocessingShape" mc:Ignorable="w14 w15 wp14">
   <w:numPicBullet w:numPicBulletId="0">
     <w:pict>
       <v:shapetype id="_x0000_t75" coordsize="21600,21600" o:spt="75" o:preferrelative="t" path="m@4@5l@4@11@9@11@9@5xe" filled="f" stroked="f">
@@ -11457,7 +12311,7 @@
         <v:path o:extrusionok="f" gradientshapeok="t" o:connecttype="rect"/>
         <o:lock v:ext="edit" aspectratio="t"/>
       </v:shapetype>
-      <v:shape id="_x0000_i1028" type="#_x0000_t75" style="width:11.25pt;height:11.25pt" o:bullet="t">
+      <v:shape id="_x0000_i1032" type="#_x0000_t75" style="width:11.25pt;height:11.25pt" o:bullet="t">
         <v:imagedata r:id="rId1" o:title="msoC55D"/>
       </v:shape>
     </w:pict>
@@ -16875,7 +17729,7 @@
 </file>
 
 <file path=word/styles.xml><?xml version="1.0" encoding="utf-8"?>
-<w:styles xmlns:mc="http://schemas.openxmlformats.org/markup-compatibility/2006" xmlns:r="http://schemas.openxmlformats.org/officeDocument/2006/relationships" xmlns:w="http://schemas.openxmlformats.org/wordprocessingml/2006/main" xmlns:w14="http://schemas.microsoft.com/office/word/2010/wordml" xmlns:w15="http://schemas.microsoft.com/office/word/2012/wordml" xmlns:w16se="http://schemas.microsoft.com/office/word/2015/wordml/symex" mc:Ignorable="w14 w15 w16se">
+<w:styles xmlns:mc="http://schemas.openxmlformats.org/markup-compatibility/2006" xmlns:r="http://schemas.openxmlformats.org/officeDocument/2006/relationships" xmlns:w="http://schemas.openxmlformats.org/wordprocessingml/2006/main" xmlns:w14="http://schemas.microsoft.com/office/word/2010/wordml" xmlns:w15="http://schemas.microsoft.com/office/word/2012/wordml" mc:Ignorable="w14 w15">
   <w:docDefaults>
     <w:rPrDefault>
       <w:rPr>
@@ -19372,6 +20226,11 @@
       </w:tcPr>
     </w:tblStylePr>
   </w:style>
+  <w:style w:type="character" w:customStyle="1" w:styleId="apple-converted-space">
+    <w:name w:val="apple-converted-space"/>
+    <w:basedOn w:val="DefaultParagraphFont"/>
+    <w:rsid w:val="00A82C5B"/>
+  </w:style>
 </w:styles>
 </file>
 
@@ -20221,7 +21080,7 @@
 </file>
 
 <file path=customXml/itemProps1.xml><?xml version="1.0" encoding="utf-8"?>
-<ds:datastoreItem xmlns:ds="http://schemas.openxmlformats.org/officeDocument/2006/customXml" ds:itemID="{2939D832-7A4E-476C-9D2E-8285755A4F46}">
+<ds:datastoreItem xmlns:ds="http://schemas.openxmlformats.org/officeDocument/2006/customXml" ds:itemID="{F6996C07-A9EA-46B3-A6AB-D22EDEE54C33}">
   <ds:schemaRefs>
     <ds:schemaRef ds:uri="http://schemas.openxmlformats.org/officeDocument/2006/bibliography"/>
   </ds:schemaRefs>

</xml_diff>